<commit_message>
cmd exe change default parameter - num_threads = 4, match_out_of_core = false, noise_removal = 35
</commit_message>
<xml_diff>
--- a/使用手册.docx
+++ b/使用手册.docx
@@ -43,1901 +43,6 @@
           <w:lang w:val="en-US" w:eastAsia="zh-CN"/>
         </w:rPr>
         <w:t>稀疏重建异常</w:t>
-      </w:r>
-    </w:p>
-    <w:tbl>
-      <w:tblPr>
-        <w:tblStyle w:val="6"/>
-        <w:tblW w:w="10410" w:type="dxa"/>
-        <w:tblInd w:w="-936" w:type="dxa"/>
-        <w:tblBorders>
-          <w:top w:val="single" w:color="auto" w:sz="4" w:space="0"/>
-          <w:left w:val="single" w:color="auto" w:sz="4" w:space="0"/>
-          <w:bottom w:val="single" w:color="auto" w:sz="4" w:space="0"/>
-          <w:right w:val="single" w:color="auto" w:sz="4" w:space="0"/>
-          <w:insideH w:val="single" w:color="auto" w:sz="4" w:space="0"/>
-          <w:insideV w:val="single" w:color="auto" w:sz="4" w:space="0"/>
-        </w:tblBorders>
-        <w:tblLayout w:type="fixed"/>
-        <w:tblCellMar>
-          <w:left w:w="108" w:type="dxa"/>
-          <w:right w:w="108" w:type="dxa"/>
-        </w:tblCellMar>
-      </w:tblPr>
-      <w:tblGrid>
-        <w:gridCol w:w="825"/>
-        <w:gridCol w:w="1410"/>
-        <w:gridCol w:w="2355"/>
-        <w:gridCol w:w="2400"/>
-        <w:gridCol w:w="3420"/>
-      </w:tblGrid>
-      <w:tr>
-        <w:tblPrEx>
-          <w:tblBorders>
-            <w:top w:val="single" w:color="auto" w:sz="4" w:space="0"/>
-            <w:left w:val="single" w:color="auto" w:sz="4" w:space="0"/>
-            <w:bottom w:val="single" w:color="auto" w:sz="4" w:space="0"/>
-            <w:right w:val="single" w:color="auto" w:sz="4" w:space="0"/>
-            <w:insideH w:val="single" w:color="auto" w:sz="4" w:space="0"/>
-            <w:insideV w:val="single" w:color="auto" w:sz="4" w:space="0"/>
-          </w:tblBorders>
-          <w:tblLayout w:type="fixed"/>
-          <w:tblCellMar>
-            <w:left w:w="108" w:type="dxa"/>
-            <w:right w:w="108" w:type="dxa"/>
-          </w:tblCellMar>
-        </w:tblPrEx>
-        <w:tc>
-          <w:tcPr>
-            <w:tcW w:w="825" w:type="dxa"/>
-          </w:tcPr>
-          <w:p>
-            <w:pPr>
-              <w:ind w:left="0" w:leftChars="0" w:firstLine="0" w:firstLineChars="0"/>
-              <w:jc w:val="center"/>
-              <w:rPr>
-                <w:rFonts w:hint="eastAsia"/>
-                <w:vertAlign w:val="baseline"/>
-                <w:lang w:val="en-US" w:eastAsia="zh-CN"/>
-              </w:rPr>
-            </w:pPr>
-            <w:r>
-              <w:rPr>
-                <w:rFonts w:hint="eastAsia"/>
-                <w:vertAlign w:val="baseline"/>
-                <w:lang w:val="en-US" w:eastAsia="zh-CN"/>
-              </w:rPr>
-              <w:t>序号</w:t>
-            </w:r>
-          </w:p>
-        </w:tc>
-        <w:tc>
-          <w:tcPr>
-            <w:tcW w:w="1410" w:type="dxa"/>
-          </w:tcPr>
-          <w:p>
-            <w:pPr>
-              <w:ind w:left="0" w:leftChars="0" w:firstLine="0" w:firstLineChars="0"/>
-              <w:jc w:val="center"/>
-              <w:rPr>
-                <w:rFonts w:hint="eastAsia"/>
-                <w:lang w:val="en-US" w:eastAsia="zh-CN"/>
-              </w:rPr>
-            </w:pPr>
-            <w:r>
-              <w:rPr>
-                <w:rFonts w:hint="eastAsia"/>
-                <w:lang w:val="en-US" w:eastAsia="zh-CN"/>
-              </w:rPr>
-              <w:t>异常代码</w:t>
-            </w:r>
-          </w:p>
-        </w:tc>
-        <w:tc>
-          <w:tcPr>
-            <w:tcW w:w="2355" w:type="dxa"/>
-          </w:tcPr>
-          <w:p>
-            <w:pPr>
-              <w:ind w:left="0" w:leftChars="0" w:firstLine="0" w:firstLineChars="0"/>
-              <w:rPr>
-                <w:rFonts w:hint="eastAsia"/>
-                <w:vertAlign w:val="baseline"/>
-                <w:lang w:val="en-US" w:eastAsia="zh-CN"/>
-              </w:rPr>
-            </w:pPr>
-            <w:r>
-              <w:rPr>
-                <w:rFonts w:hint="eastAsia"/>
-                <w:lang w:val="en-US" w:eastAsia="zh-CN"/>
-              </w:rPr>
-              <w:t>异常描述</w:t>
-            </w:r>
-          </w:p>
-        </w:tc>
-        <w:tc>
-          <w:tcPr>
-            <w:tcW w:w="2400" w:type="dxa"/>
-          </w:tcPr>
-          <w:p>
-            <w:pPr>
-              <w:ind w:left="0" w:leftChars="0" w:firstLine="0" w:firstLineChars="0"/>
-              <w:rPr>
-                <w:rFonts w:hint="eastAsia"/>
-                <w:vertAlign w:val="baseline"/>
-                <w:lang w:val="en-US" w:eastAsia="zh-CN"/>
-              </w:rPr>
-            </w:pPr>
-            <w:r>
-              <w:rPr>
-                <w:rFonts w:hint="eastAsia"/>
-                <w:lang w:val="en-US" w:eastAsia="zh-CN"/>
-              </w:rPr>
-              <w:t>可能原因</w:t>
-            </w:r>
-          </w:p>
-        </w:tc>
-        <w:tc>
-          <w:tcPr>
-            <w:tcW w:w="3420" w:type="dxa"/>
-          </w:tcPr>
-          <w:p>
-            <w:pPr>
-              <w:ind w:left="0" w:leftChars="0" w:firstLine="0" w:firstLineChars="0"/>
-              <w:rPr>
-                <w:rFonts w:hint="eastAsia"/>
-                <w:vertAlign w:val="baseline"/>
-                <w:lang w:val="en-US" w:eastAsia="zh-CN"/>
-              </w:rPr>
-            </w:pPr>
-            <w:r>
-              <w:rPr>
-                <w:rFonts w:hint="eastAsia"/>
-                <w:lang w:val="en-US" w:eastAsia="zh-CN"/>
-              </w:rPr>
-              <w:t>建议措施</w:t>
-            </w:r>
-          </w:p>
-        </w:tc>
-      </w:tr>
-      <w:tr>
-        <w:tblPrEx>
-          <w:tblBorders>
-            <w:top w:val="single" w:color="auto" w:sz="4" w:space="0"/>
-            <w:left w:val="single" w:color="auto" w:sz="4" w:space="0"/>
-            <w:bottom w:val="single" w:color="auto" w:sz="4" w:space="0"/>
-            <w:right w:val="single" w:color="auto" w:sz="4" w:space="0"/>
-            <w:insideH w:val="single" w:color="auto" w:sz="4" w:space="0"/>
-            <w:insideV w:val="single" w:color="auto" w:sz="4" w:space="0"/>
-          </w:tblBorders>
-          <w:tblLayout w:type="fixed"/>
-          <w:tblCellMar>
-            <w:left w:w="108" w:type="dxa"/>
-            <w:right w:w="108" w:type="dxa"/>
-          </w:tblCellMar>
-        </w:tblPrEx>
-        <w:tc>
-          <w:tcPr>
-            <w:tcW w:w="825" w:type="dxa"/>
-          </w:tcPr>
-          <w:p>
-            <w:pPr>
-              <w:keepNext w:val="0"/>
-              <w:keepLines w:val="0"/>
-              <w:pageBreakBefore w:val="0"/>
-              <w:widowControl w:val="0"/>
-              <w:kinsoku/>
-              <w:wordWrap/>
-              <w:overflowPunct/>
-              <w:topLinePunct w:val="0"/>
-              <w:autoSpaceDE/>
-              <w:autoSpaceDN/>
-              <w:bidi w:val="0"/>
-              <w:adjustRightInd/>
-              <w:snapToGrid w:val="0"/>
-              <w:spacing w:before="0" w:beforeLines="0" w:line="240" w:lineRule="auto"/>
-              <w:ind w:left="0" w:leftChars="0" w:right="0" w:rightChars="0" w:firstLine="0" w:firstLineChars="0"/>
-              <w:jc w:val="center"/>
-              <w:textAlignment w:val="auto"/>
-              <w:outlineLvl w:val="9"/>
-              <w:rPr>
-                <w:rFonts w:hint="eastAsia"/>
-                <w:sz w:val="24"/>
-                <w:szCs w:val="22"/>
-                <w:vertAlign w:val="baseline"/>
-                <w:lang w:val="en-US" w:eastAsia="zh-CN"/>
-              </w:rPr>
-            </w:pPr>
-            <w:r>
-              <w:rPr>
-                <w:rFonts w:hint="eastAsia"/>
-                <w:sz w:val="24"/>
-                <w:szCs w:val="22"/>
-                <w:vertAlign w:val="baseline"/>
-                <w:lang w:val="en-US" w:eastAsia="zh-CN"/>
-              </w:rPr>
-              <w:t>1</w:t>
-            </w:r>
-          </w:p>
-        </w:tc>
-        <w:tc>
-          <w:tcPr>
-            <w:tcW w:w="1410" w:type="dxa"/>
-          </w:tcPr>
-          <w:p>
-            <w:pPr>
-              <w:keepNext w:val="0"/>
-              <w:keepLines w:val="0"/>
-              <w:pageBreakBefore w:val="0"/>
-              <w:widowControl w:val="0"/>
-              <w:kinsoku/>
-              <w:wordWrap/>
-              <w:overflowPunct/>
-              <w:topLinePunct w:val="0"/>
-              <w:autoSpaceDE/>
-              <w:autoSpaceDN/>
-              <w:bidi w:val="0"/>
-              <w:adjustRightInd/>
-              <w:snapToGrid w:val="0"/>
-              <w:spacing w:before="0" w:beforeLines="0" w:line="240" w:lineRule="auto"/>
-              <w:ind w:left="0" w:leftChars="0" w:right="0" w:rightChars="0" w:firstLine="0" w:firstLineChars="0"/>
-              <w:jc w:val="center"/>
-              <w:textAlignment w:val="auto"/>
-              <w:outlineLvl w:val="9"/>
-              <w:rPr>
-                <w:rFonts w:hint="eastAsia"/>
-                <w:sz w:val="24"/>
-                <w:szCs w:val="22"/>
-                <w:vertAlign w:val="baseline"/>
-                <w:lang w:val="en-US" w:eastAsia="zh-CN"/>
-              </w:rPr>
-            </w:pPr>
-            <w:r>
-              <w:rPr>
-                <w:rFonts w:hint="eastAsia"/>
-                <w:sz w:val="24"/>
-                <w:szCs w:val="22"/>
-                <w:lang w:val="en-US" w:eastAsia="zh-CN"/>
-              </w:rPr>
-              <w:t>-14</w:t>
-            </w:r>
-          </w:p>
-        </w:tc>
-        <w:tc>
-          <w:tcPr>
-            <w:tcW w:w="2355" w:type="dxa"/>
-          </w:tcPr>
-          <w:p>
-            <w:pPr>
-              <w:keepNext w:val="0"/>
-              <w:keepLines w:val="0"/>
-              <w:pageBreakBefore w:val="0"/>
-              <w:widowControl w:val="0"/>
-              <w:kinsoku/>
-              <w:wordWrap/>
-              <w:overflowPunct/>
-              <w:topLinePunct w:val="0"/>
-              <w:autoSpaceDE/>
-              <w:autoSpaceDN/>
-              <w:bidi w:val="0"/>
-              <w:adjustRightInd/>
-              <w:snapToGrid w:val="0"/>
-              <w:spacing w:before="0" w:beforeLines="0" w:line="240" w:lineRule="auto"/>
-              <w:ind w:left="0" w:leftChars="0" w:right="0" w:rightChars="0" w:firstLine="0" w:firstLineChars="0"/>
-              <w:jc w:val="both"/>
-              <w:textAlignment w:val="auto"/>
-              <w:outlineLvl w:val="9"/>
-              <w:rPr>
-                <w:rFonts w:hint="eastAsia"/>
-                <w:sz w:val="24"/>
-                <w:szCs w:val="22"/>
-                <w:lang w:val="en-US" w:eastAsia="zh-CN"/>
-              </w:rPr>
-            </w:pPr>
-            <w:r>
-              <w:rPr>
-                <w:rFonts w:hint="eastAsia"/>
-                <w:sz w:val="24"/>
-                <w:szCs w:val="22"/>
-                <w:lang w:val="en-US" w:eastAsia="zh-CN"/>
-              </w:rPr>
-              <w:t>收集图片失败，</w:t>
-            </w:r>
-          </w:p>
-          <w:p>
-            <w:pPr>
-              <w:keepNext w:val="0"/>
-              <w:keepLines w:val="0"/>
-              <w:pageBreakBefore w:val="0"/>
-              <w:widowControl w:val="0"/>
-              <w:kinsoku/>
-              <w:wordWrap/>
-              <w:overflowPunct/>
-              <w:topLinePunct w:val="0"/>
-              <w:autoSpaceDE/>
-              <w:autoSpaceDN/>
-              <w:bidi w:val="0"/>
-              <w:adjustRightInd/>
-              <w:snapToGrid w:val="0"/>
-              <w:spacing w:before="0" w:beforeLines="0" w:line="240" w:lineRule="auto"/>
-              <w:ind w:left="0" w:leftChars="0" w:right="0" w:rightChars="0" w:firstLine="0" w:firstLineChars="0"/>
-              <w:jc w:val="both"/>
-              <w:textAlignment w:val="auto"/>
-              <w:outlineLvl w:val="9"/>
-              <w:rPr>
-                <w:rFonts w:hint="eastAsia"/>
-                <w:sz w:val="24"/>
-                <w:szCs w:val="22"/>
-                <w:vertAlign w:val="baseline"/>
-                <w:lang w:val="en-US" w:eastAsia="zh-CN"/>
-              </w:rPr>
-            </w:pPr>
-            <w:r>
-              <w:rPr>
-                <w:rFonts w:hint="eastAsia"/>
-                <w:sz w:val="24"/>
-                <w:szCs w:val="22"/>
-                <w:lang w:val="en-US" w:eastAsia="zh-CN"/>
-              </w:rPr>
-              <w:t>路径不对</w:t>
-            </w:r>
-          </w:p>
-        </w:tc>
-        <w:tc>
-          <w:tcPr>
-            <w:tcW w:w="2400" w:type="dxa"/>
-          </w:tcPr>
-          <w:p>
-            <w:pPr>
-              <w:keepNext w:val="0"/>
-              <w:keepLines w:val="0"/>
-              <w:pageBreakBefore w:val="0"/>
-              <w:widowControl w:val="0"/>
-              <w:kinsoku/>
-              <w:wordWrap/>
-              <w:overflowPunct/>
-              <w:topLinePunct w:val="0"/>
-              <w:autoSpaceDE/>
-              <w:autoSpaceDN/>
-              <w:bidi w:val="0"/>
-              <w:adjustRightInd/>
-              <w:snapToGrid w:val="0"/>
-              <w:spacing w:before="0" w:beforeLines="0" w:line="240" w:lineRule="auto"/>
-              <w:ind w:left="0" w:leftChars="0" w:right="0" w:rightChars="0" w:firstLine="0" w:firstLineChars="0"/>
-              <w:jc w:val="both"/>
-              <w:textAlignment w:val="auto"/>
-              <w:outlineLvl w:val="9"/>
-              <w:rPr>
-                <w:rFonts w:hint="eastAsia"/>
-                <w:sz w:val="24"/>
-                <w:szCs w:val="22"/>
-                <w:vertAlign w:val="baseline"/>
-                <w:lang w:val="en-US" w:eastAsia="zh-CN"/>
-              </w:rPr>
-            </w:pPr>
-            <w:r>
-              <w:rPr>
-                <w:rFonts w:hint="eastAsia"/>
-                <w:sz w:val="24"/>
-                <w:szCs w:val="22"/>
-                <w:lang w:val="en-US" w:eastAsia="zh-CN"/>
-              </w:rPr>
-              <w:t>路径不存在</w:t>
-            </w:r>
-          </w:p>
-        </w:tc>
-        <w:tc>
-          <w:tcPr>
-            <w:tcW w:w="3420" w:type="dxa"/>
-          </w:tcPr>
-          <w:p>
-            <w:pPr>
-              <w:keepNext w:val="0"/>
-              <w:keepLines w:val="0"/>
-              <w:pageBreakBefore w:val="0"/>
-              <w:widowControl w:val="0"/>
-              <w:kinsoku/>
-              <w:wordWrap/>
-              <w:overflowPunct/>
-              <w:topLinePunct w:val="0"/>
-              <w:autoSpaceDE/>
-              <w:autoSpaceDN/>
-              <w:bidi w:val="0"/>
-              <w:adjustRightInd/>
-              <w:snapToGrid w:val="0"/>
-              <w:spacing w:before="0" w:beforeLines="0" w:line="240" w:lineRule="auto"/>
-              <w:ind w:left="0" w:leftChars="0" w:right="0" w:rightChars="0" w:firstLine="0" w:firstLineChars="0"/>
-              <w:jc w:val="both"/>
-              <w:textAlignment w:val="auto"/>
-              <w:outlineLvl w:val="9"/>
-              <w:rPr>
-                <w:rFonts w:hint="eastAsia"/>
-                <w:sz w:val="24"/>
-                <w:szCs w:val="22"/>
-                <w:vertAlign w:val="baseline"/>
-                <w:lang w:val="en-US" w:eastAsia="zh-CN"/>
-              </w:rPr>
-            </w:pPr>
-            <w:r>
-              <w:rPr>
-                <w:rFonts w:hint="eastAsia"/>
-                <w:sz w:val="24"/>
-                <w:szCs w:val="22"/>
-                <w:lang w:val="en-US" w:eastAsia="zh-CN"/>
-              </w:rPr>
-              <w:t>检查输入路径是否正确</w:t>
-            </w:r>
-          </w:p>
-        </w:tc>
-      </w:tr>
-      <w:tr>
-        <w:tblPrEx>
-          <w:tblBorders>
-            <w:top w:val="single" w:color="auto" w:sz="4" w:space="0"/>
-            <w:left w:val="single" w:color="auto" w:sz="4" w:space="0"/>
-            <w:bottom w:val="single" w:color="auto" w:sz="4" w:space="0"/>
-            <w:right w:val="single" w:color="auto" w:sz="4" w:space="0"/>
-            <w:insideH w:val="single" w:color="auto" w:sz="4" w:space="0"/>
-            <w:insideV w:val="single" w:color="auto" w:sz="4" w:space="0"/>
-          </w:tblBorders>
-          <w:tblLayout w:type="fixed"/>
-          <w:tblCellMar>
-            <w:left w:w="108" w:type="dxa"/>
-            <w:right w:w="108" w:type="dxa"/>
-          </w:tblCellMar>
-        </w:tblPrEx>
-        <w:tc>
-          <w:tcPr>
-            <w:tcW w:w="825" w:type="dxa"/>
-          </w:tcPr>
-          <w:p>
-            <w:pPr>
-              <w:keepNext w:val="0"/>
-              <w:keepLines w:val="0"/>
-              <w:pageBreakBefore w:val="0"/>
-              <w:widowControl w:val="0"/>
-              <w:kinsoku/>
-              <w:wordWrap/>
-              <w:overflowPunct/>
-              <w:topLinePunct w:val="0"/>
-              <w:autoSpaceDE/>
-              <w:autoSpaceDN/>
-              <w:bidi w:val="0"/>
-              <w:adjustRightInd/>
-              <w:snapToGrid w:val="0"/>
-              <w:spacing w:before="0" w:beforeLines="0" w:line="240" w:lineRule="auto"/>
-              <w:ind w:left="0" w:leftChars="0" w:right="0" w:rightChars="0" w:firstLine="0" w:firstLineChars="0"/>
-              <w:jc w:val="center"/>
-              <w:textAlignment w:val="auto"/>
-              <w:outlineLvl w:val="9"/>
-              <w:rPr>
-                <w:rFonts w:hint="eastAsia"/>
-                <w:sz w:val="24"/>
-                <w:szCs w:val="22"/>
-                <w:vertAlign w:val="baseline"/>
-                <w:lang w:val="en-US" w:eastAsia="zh-CN"/>
-              </w:rPr>
-            </w:pPr>
-            <w:r>
-              <w:rPr>
-                <w:rFonts w:hint="eastAsia"/>
-                <w:sz w:val="24"/>
-                <w:szCs w:val="22"/>
-                <w:vertAlign w:val="baseline"/>
-                <w:lang w:val="en-US" w:eastAsia="zh-CN"/>
-              </w:rPr>
-              <w:t>2</w:t>
-            </w:r>
-          </w:p>
-        </w:tc>
-        <w:tc>
-          <w:tcPr>
-            <w:tcW w:w="1410" w:type="dxa"/>
-          </w:tcPr>
-          <w:p>
-            <w:pPr>
-              <w:keepNext w:val="0"/>
-              <w:keepLines w:val="0"/>
-              <w:pageBreakBefore w:val="0"/>
-              <w:widowControl w:val="0"/>
-              <w:kinsoku/>
-              <w:wordWrap/>
-              <w:overflowPunct/>
-              <w:topLinePunct w:val="0"/>
-              <w:autoSpaceDE/>
-              <w:autoSpaceDN/>
-              <w:bidi w:val="0"/>
-              <w:adjustRightInd/>
-              <w:snapToGrid w:val="0"/>
-              <w:spacing w:before="0" w:beforeLines="0" w:line="240" w:lineRule="auto"/>
-              <w:ind w:left="0" w:leftChars="0" w:right="0" w:rightChars="0" w:firstLine="0" w:firstLineChars="0"/>
-              <w:jc w:val="center"/>
-              <w:textAlignment w:val="auto"/>
-              <w:outlineLvl w:val="9"/>
-              <w:rPr>
-                <w:rFonts w:hint="eastAsia"/>
-                <w:sz w:val="24"/>
-                <w:szCs w:val="22"/>
-                <w:vertAlign w:val="baseline"/>
-                <w:lang w:val="en-US" w:eastAsia="zh-CN"/>
-              </w:rPr>
-            </w:pPr>
-            <w:r>
-              <w:rPr>
-                <w:rFonts w:hint="eastAsia"/>
-                <w:sz w:val="24"/>
-                <w:szCs w:val="22"/>
-                <w:lang w:val="en-US" w:eastAsia="zh-CN"/>
-              </w:rPr>
-              <w:t>-15</w:t>
-            </w:r>
-          </w:p>
-        </w:tc>
-        <w:tc>
-          <w:tcPr>
-            <w:tcW w:w="2355" w:type="dxa"/>
-          </w:tcPr>
-          <w:p>
-            <w:pPr>
-              <w:keepNext w:val="0"/>
-              <w:keepLines w:val="0"/>
-              <w:pageBreakBefore w:val="0"/>
-              <w:widowControl w:val="0"/>
-              <w:kinsoku/>
-              <w:wordWrap/>
-              <w:overflowPunct/>
-              <w:topLinePunct w:val="0"/>
-              <w:autoSpaceDE/>
-              <w:autoSpaceDN/>
-              <w:bidi w:val="0"/>
-              <w:adjustRightInd/>
-              <w:snapToGrid w:val="0"/>
-              <w:spacing w:before="0" w:beforeLines="0" w:line="240" w:lineRule="auto"/>
-              <w:ind w:left="0" w:leftChars="0" w:right="0" w:rightChars="0" w:firstLine="0" w:firstLineChars="0"/>
-              <w:jc w:val="both"/>
-              <w:textAlignment w:val="auto"/>
-              <w:outlineLvl w:val="9"/>
-              <w:rPr>
-                <w:rFonts w:hint="eastAsia"/>
-                <w:sz w:val="24"/>
-                <w:szCs w:val="22"/>
-                <w:lang w:val="en-US" w:eastAsia="zh-CN"/>
-              </w:rPr>
-            </w:pPr>
-            <w:r>
-              <w:rPr>
-                <w:rFonts w:hint="eastAsia"/>
-                <w:sz w:val="24"/>
-                <w:szCs w:val="22"/>
-                <w:lang w:val="en-US" w:eastAsia="zh-CN"/>
-              </w:rPr>
-              <w:t>收集图片失败，</w:t>
-            </w:r>
-          </w:p>
-          <w:p>
-            <w:pPr>
-              <w:keepNext w:val="0"/>
-              <w:keepLines w:val="0"/>
-              <w:pageBreakBefore w:val="0"/>
-              <w:widowControl w:val="0"/>
-              <w:kinsoku/>
-              <w:wordWrap/>
-              <w:overflowPunct/>
-              <w:topLinePunct w:val="0"/>
-              <w:autoSpaceDE/>
-              <w:autoSpaceDN/>
-              <w:bidi w:val="0"/>
-              <w:adjustRightInd/>
-              <w:snapToGrid w:val="0"/>
-              <w:spacing w:before="0" w:beforeLines="0" w:line="240" w:lineRule="auto"/>
-              <w:ind w:left="0" w:leftChars="0" w:right="0" w:rightChars="0" w:firstLine="0" w:firstLineChars="0"/>
-              <w:jc w:val="both"/>
-              <w:textAlignment w:val="auto"/>
-              <w:outlineLvl w:val="9"/>
-              <w:rPr>
-                <w:rFonts w:hint="eastAsia"/>
-                <w:sz w:val="24"/>
-                <w:szCs w:val="22"/>
-                <w:vertAlign w:val="baseline"/>
-                <w:lang w:val="en-US" w:eastAsia="zh-CN"/>
-              </w:rPr>
-            </w:pPr>
-            <w:r>
-              <w:rPr>
-                <w:rFonts w:hint="eastAsia"/>
-                <w:sz w:val="24"/>
-                <w:szCs w:val="22"/>
-                <w:lang w:val="en-US" w:eastAsia="zh-CN"/>
-              </w:rPr>
-              <w:t>图片少于3</w:t>
-            </w:r>
-          </w:p>
-        </w:tc>
-        <w:tc>
-          <w:tcPr>
-            <w:tcW w:w="2400" w:type="dxa"/>
-          </w:tcPr>
-          <w:p>
-            <w:pPr>
-              <w:keepNext w:val="0"/>
-              <w:keepLines w:val="0"/>
-              <w:pageBreakBefore w:val="0"/>
-              <w:widowControl w:val="0"/>
-              <w:kinsoku/>
-              <w:wordWrap/>
-              <w:overflowPunct/>
-              <w:topLinePunct w:val="0"/>
-              <w:autoSpaceDE/>
-              <w:autoSpaceDN/>
-              <w:bidi w:val="0"/>
-              <w:adjustRightInd/>
-              <w:snapToGrid w:val="0"/>
-              <w:spacing w:before="0" w:beforeLines="0" w:line="240" w:lineRule="auto"/>
-              <w:ind w:left="0" w:leftChars="0" w:right="0" w:rightChars="0" w:firstLine="0" w:firstLineChars="0"/>
-              <w:jc w:val="both"/>
-              <w:textAlignment w:val="auto"/>
-              <w:outlineLvl w:val="9"/>
-              <w:rPr>
-                <w:rFonts w:hint="eastAsia"/>
-                <w:sz w:val="24"/>
-                <w:szCs w:val="22"/>
-                <w:vertAlign w:val="baseline"/>
-                <w:lang w:val="en-US" w:eastAsia="zh-CN"/>
-              </w:rPr>
-            </w:pPr>
-            <w:r>
-              <w:rPr>
-                <w:rFonts w:hint="eastAsia"/>
-                <w:sz w:val="24"/>
-                <w:szCs w:val="22"/>
-                <w:lang w:val="en-US" w:eastAsia="zh-CN"/>
-              </w:rPr>
-              <w:t>图片数目少于3</w:t>
-            </w:r>
-          </w:p>
-        </w:tc>
-        <w:tc>
-          <w:tcPr>
-            <w:tcW w:w="3420" w:type="dxa"/>
-          </w:tcPr>
-          <w:p>
-            <w:pPr>
-              <w:keepNext w:val="0"/>
-              <w:keepLines w:val="0"/>
-              <w:pageBreakBefore w:val="0"/>
-              <w:widowControl w:val="0"/>
-              <w:kinsoku/>
-              <w:wordWrap/>
-              <w:overflowPunct/>
-              <w:topLinePunct w:val="0"/>
-              <w:autoSpaceDE/>
-              <w:autoSpaceDN/>
-              <w:bidi w:val="0"/>
-              <w:adjustRightInd/>
-              <w:snapToGrid w:val="0"/>
-              <w:spacing w:before="0" w:beforeLines="0" w:line="240" w:lineRule="auto"/>
-              <w:ind w:left="0" w:leftChars="0" w:right="0" w:rightChars="0" w:firstLine="0" w:firstLineChars="0"/>
-              <w:jc w:val="both"/>
-              <w:textAlignment w:val="auto"/>
-              <w:outlineLvl w:val="9"/>
-              <w:rPr>
-                <w:rFonts w:hint="eastAsia"/>
-                <w:sz w:val="24"/>
-                <w:szCs w:val="22"/>
-                <w:vertAlign w:val="baseline"/>
-                <w:lang w:val="en-US" w:eastAsia="zh-CN"/>
-              </w:rPr>
-            </w:pPr>
-            <w:r>
-              <w:rPr>
-                <w:rFonts w:hint="eastAsia"/>
-                <w:sz w:val="24"/>
-                <w:szCs w:val="22"/>
-                <w:lang w:val="en-US" w:eastAsia="zh-CN"/>
-              </w:rPr>
-              <w:t>待重建的图片数目必须大于3</w:t>
-            </w:r>
-          </w:p>
-        </w:tc>
-      </w:tr>
-      <w:tr>
-        <w:tblPrEx>
-          <w:tblBorders>
-            <w:top w:val="single" w:color="auto" w:sz="4" w:space="0"/>
-            <w:left w:val="single" w:color="auto" w:sz="4" w:space="0"/>
-            <w:bottom w:val="single" w:color="auto" w:sz="4" w:space="0"/>
-            <w:right w:val="single" w:color="auto" w:sz="4" w:space="0"/>
-            <w:insideH w:val="single" w:color="auto" w:sz="4" w:space="0"/>
-            <w:insideV w:val="single" w:color="auto" w:sz="4" w:space="0"/>
-          </w:tblBorders>
-          <w:tblLayout w:type="fixed"/>
-          <w:tblCellMar>
-            <w:left w:w="108" w:type="dxa"/>
-            <w:right w:w="108" w:type="dxa"/>
-          </w:tblCellMar>
-        </w:tblPrEx>
-        <w:tc>
-          <w:tcPr>
-            <w:tcW w:w="825" w:type="dxa"/>
-          </w:tcPr>
-          <w:p>
-            <w:pPr>
-              <w:keepNext w:val="0"/>
-              <w:keepLines w:val="0"/>
-              <w:pageBreakBefore w:val="0"/>
-              <w:widowControl w:val="0"/>
-              <w:kinsoku/>
-              <w:wordWrap/>
-              <w:overflowPunct/>
-              <w:topLinePunct w:val="0"/>
-              <w:autoSpaceDE/>
-              <w:autoSpaceDN/>
-              <w:bidi w:val="0"/>
-              <w:adjustRightInd/>
-              <w:snapToGrid w:val="0"/>
-              <w:spacing w:before="0" w:beforeLines="0" w:line="240" w:lineRule="auto"/>
-              <w:ind w:left="0" w:leftChars="0" w:right="0" w:rightChars="0" w:firstLine="0" w:firstLineChars="0"/>
-              <w:jc w:val="center"/>
-              <w:textAlignment w:val="auto"/>
-              <w:outlineLvl w:val="9"/>
-              <w:rPr>
-                <w:rFonts w:hint="eastAsia"/>
-                <w:sz w:val="24"/>
-                <w:szCs w:val="22"/>
-                <w:lang w:val="en-US" w:eastAsia="zh-CN"/>
-              </w:rPr>
-            </w:pPr>
-            <w:r>
-              <w:rPr>
-                <w:rFonts w:hint="eastAsia"/>
-                <w:sz w:val="24"/>
-                <w:szCs w:val="22"/>
-                <w:lang w:val="en-US" w:eastAsia="zh-CN"/>
-              </w:rPr>
-              <w:t>3</w:t>
-            </w:r>
-          </w:p>
-        </w:tc>
-        <w:tc>
-          <w:tcPr>
-            <w:tcW w:w="1410" w:type="dxa"/>
-          </w:tcPr>
-          <w:p>
-            <w:pPr>
-              <w:keepNext w:val="0"/>
-              <w:keepLines w:val="0"/>
-              <w:pageBreakBefore w:val="0"/>
-              <w:widowControl w:val="0"/>
-              <w:kinsoku/>
-              <w:wordWrap/>
-              <w:overflowPunct/>
-              <w:topLinePunct w:val="0"/>
-              <w:autoSpaceDE/>
-              <w:autoSpaceDN/>
-              <w:bidi w:val="0"/>
-              <w:adjustRightInd/>
-              <w:snapToGrid w:val="0"/>
-              <w:spacing w:before="0" w:beforeLines="0" w:line="240" w:lineRule="auto"/>
-              <w:ind w:left="0" w:leftChars="0" w:right="0" w:rightChars="0" w:firstLine="0" w:firstLineChars="0"/>
-              <w:jc w:val="center"/>
-              <w:textAlignment w:val="auto"/>
-              <w:outlineLvl w:val="9"/>
-              <w:rPr>
-                <w:rFonts w:hint="eastAsia"/>
-                <w:sz w:val="24"/>
-                <w:szCs w:val="22"/>
-                <w:lang w:val="en-US" w:eastAsia="zh-CN"/>
-              </w:rPr>
-            </w:pPr>
-            <w:r>
-              <w:rPr>
-                <w:rFonts w:hint="eastAsia"/>
-                <w:sz w:val="24"/>
-                <w:szCs w:val="22"/>
-                <w:lang w:val="en-US" w:eastAsia="zh-CN"/>
-              </w:rPr>
-              <w:t>-23</w:t>
-            </w:r>
-          </w:p>
-        </w:tc>
-        <w:tc>
-          <w:tcPr>
-            <w:tcW w:w="2355" w:type="dxa"/>
-          </w:tcPr>
-          <w:p>
-            <w:pPr>
-              <w:keepNext w:val="0"/>
-              <w:keepLines w:val="0"/>
-              <w:pageBreakBefore w:val="0"/>
-              <w:widowControl w:val="0"/>
-              <w:kinsoku/>
-              <w:wordWrap/>
-              <w:overflowPunct/>
-              <w:topLinePunct w:val="0"/>
-              <w:autoSpaceDE/>
-              <w:autoSpaceDN/>
-              <w:bidi w:val="0"/>
-              <w:adjustRightInd/>
-              <w:snapToGrid w:val="0"/>
-              <w:spacing w:before="0" w:beforeLines="0" w:line="240" w:lineRule="auto"/>
-              <w:ind w:left="0" w:leftChars="0" w:right="0" w:rightChars="0" w:firstLine="0" w:firstLineChars="0"/>
-              <w:jc w:val="both"/>
-              <w:textAlignment w:val="auto"/>
-              <w:outlineLvl w:val="9"/>
-              <w:rPr>
-                <w:rFonts w:hint="eastAsia"/>
-                <w:sz w:val="24"/>
-                <w:szCs w:val="22"/>
-                <w:lang w:val="en-US" w:eastAsia="zh-CN"/>
-              </w:rPr>
-            </w:pPr>
-            <w:r>
-              <w:rPr>
-                <w:rFonts w:hint="eastAsia"/>
-                <w:sz w:val="24"/>
-                <w:szCs w:val="22"/>
-                <w:lang w:val="en-US" w:eastAsia="zh-CN"/>
-              </w:rPr>
-              <w:t>特征点检测失败</w:t>
-            </w:r>
-          </w:p>
-        </w:tc>
-        <w:tc>
-          <w:tcPr>
-            <w:tcW w:w="2400" w:type="dxa"/>
-          </w:tcPr>
-          <w:p>
-            <w:pPr>
-              <w:keepNext w:val="0"/>
-              <w:keepLines w:val="0"/>
-              <w:pageBreakBefore w:val="0"/>
-              <w:widowControl w:val="0"/>
-              <w:kinsoku/>
-              <w:wordWrap/>
-              <w:overflowPunct/>
-              <w:topLinePunct w:val="0"/>
-              <w:autoSpaceDE/>
-              <w:autoSpaceDN/>
-              <w:bidi w:val="0"/>
-              <w:adjustRightInd/>
-              <w:snapToGrid w:val="0"/>
-              <w:spacing w:before="0" w:beforeLines="0" w:line="240" w:lineRule="auto"/>
-              <w:ind w:left="0" w:leftChars="0" w:right="0" w:rightChars="0" w:firstLine="0" w:firstLineChars="0"/>
-              <w:jc w:val="both"/>
-              <w:textAlignment w:val="auto"/>
-              <w:outlineLvl w:val="9"/>
-              <w:rPr>
-                <w:rFonts w:hint="eastAsia"/>
-                <w:sz w:val="24"/>
-                <w:szCs w:val="22"/>
-                <w:lang w:val="en-US" w:eastAsia="zh-CN"/>
-              </w:rPr>
-            </w:pPr>
-            <w:r>
-              <w:rPr>
-                <w:rFonts w:hint="eastAsia"/>
-                <w:sz w:val="24"/>
-                <w:szCs w:val="22"/>
-                <w:lang w:val="en-US" w:eastAsia="zh-CN"/>
-              </w:rPr>
-              <w:t>GPU不支持</w:t>
-            </w:r>
-          </w:p>
-        </w:tc>
-        <w:tc>
-          <w:tcPr>
-            <w:tcW w:w="3420" w:type="dxa"/>
-          </w:tcPr>
-          <w:p>
-            <w:pPr>
-              <w:keepNext w:val="0"/>
-              <w:keepLines w:val="0"/>
-              <w:pageBreakBefore w:val="0"/>
-              <w:widowControl w:val="0"/>
-              <w:kinsoku/>
-              <w:wordWrap/>
-              <w:overflowPunct/>
-              <w:topLinePunct w:val="0"/>
-              <w:autoSpaceDE/>
-              <w:autoSpaceDN/>
-              <w:bidi w:val="0"/>
-              <w:adjustRightInd/>
-              <w:snapToGrid w:val="0"/>
-              <w:spacing w:before="0" w:beforeLines="0" w:line="240" w:lineRule="auto"/>
-              <w:ind w:left="0" w:leftChars="0" w:right="0" w:rightChars="0" w:firstLine="0" w:firstLineChars="0"/>
-              <w:jc w:val="both"/>
-              <w:textAlignment w:val="auto"/>
-              <w:outlineLvl w:val="9"/>
-              <w:rPr>
-                <w:rFonts w:hint="eastAsia"/>
-                <w:sz w:val="24"/>
-                <w:szCs w:val="22"/>
-                <w:lang w:val="en-US" w:eastAsia="zh-CN"/>
-              </w:rPr>
-            </w:pPr>
-            <w:r>
-              <w:rPr>
-                <w:rFonts w:hint="eastAsia"/>
-                <w:sz w:val="24"/>
-                <w:szCs w:val="22"/>
-                <w:lang w:val="en-US" w:eastAsia="zh-CN"/>
-              </w:rPr>
-              <w:t>不勾选GPU</w:t>
-            </w:r>
-          </w:p>
-        </w:tc>
-      </w:tr>
-      <w:tr>
-        <w:tblPrEx>
-          <w:tblBorders>
-            <w:top w:val="single" w:color="auto" w:sz="4" w:space="0"/>
-            <w:left w:val="single" w:color="auto" w:sz="4" w:space="0"/>
-            <w:bottom w:val="single" w:color="auto" w:sz="4" w:space="0"/>
-            <w:right w:val="single" w:color="auto" w:sz="4" w:space="0"/>
-            <w:insideH w:val="single" w:color="auto" w:sz="4" w:space="0"/>
-            <w:insideV w:val="single" w:color="auto" w:sz="4" w:space="0"/>
-          </w:tblBorders>
-          <w:tblLayout w:type="fixed"/>
-          <w:tblCellMar>
-            <w:left w:w="108" w:type="dxa"/>
-            <w:right w:w="108" w:type="dxa"/>
-          </w:tblCellMar>
-        </w:tblPrEx>
-        <w:tc>
-          <w:tcPr>
-            <w:tcW w:w="825" w:type="dxa"/>
-          </w:tcPr>
-          <w:p>
-            <w:pPr>
-              <w:keepNext w:val="0"/>
-              <w:keepLines w:val="0"/>
-              <w:pageBreakBefore w:val="0"/>
-              <w:widowControl w:val="0"/>
-              <w:kinsoku/>
-              <w:wordWrap/>
-              <w:overflowPunct/>
-              <w:topLinePunct w:val="0"/>
-              <w:autoSpaceDE/>
-              <w:autoSpaceDN/>
-              <w:bidi w:val="0"/>
-              <w:adjustRightInd/>
-              <w:snapToGrid w:val="0"/>
-              <w:spacing w:before="0" w:beforeLines="0" w:line="240" w:lineRule="auto"/>
-              <w:ind w:left="0" w:leftChars="0" w:right="0" w:rightChars="0" w:firstLine="0" w:firstLineChars="0"/>
-              <w:jc w:val="center"/>
-              <w:textAlignment w:val="auto"/>
-              <w:outlineLvl w:val="9"/>
-              <w:rPr>
-                <w:rFonts w:hint="eastAsia"/>
-                <w:sz w:val="24"/>
-                <w:szCs w:val="22"/>
-                <w:lang w:val="en-US" w:eastAsia="zh-CN"/>
-              </w:rPr>
-            </w:pPr>
-            <w:r>
-              <w:rPr>
-                <w:rFonts w:hint="eastAsia"/>
-                <w:sz w:val="24"/>
-                <w:szCs w:val="22"/>
-                <w:lang w:val="en-US" w:eastAsia="zh-CN"/>
-              </w:rPr>
-              <w:t>4</w:t>
-            </w:r>
-          </w:p>
-        </w:tc>
-        <w:tc>
-          <w:tcPr>
-            <w:tcW w:w="1410" w:type="dxa"/>
-          </w:tcPr>
-          <w:p>
-            <w:pPr>
-              <w:keepNext w:val="0"/>
-              <w:keepLines w:val="0"/>
-              <w:pageBreakBefore w:val="0"/>
-              <w:widowControl w:val="0"/>
-              <w:kinsoku/>
-              <w:wordWrap/>
-              <w:overflowPunct/>
-              <w:topLinePunct w:val="0"/>
-              <w:autoSpaceDE/>
-              <w:autoSpaceDN/>
-              <w:bidi w:val="0"/>
-              <w:adjustRightInd/>
-              <w:snapToGrid w:val="0"/>
-              <w:spacing w:before="0" w:beforeLines="0" w:line="240" w:lineRule="auto"/>
-              <w:ind w:left="0" w:leftChars="0" w:right="0" w:rightChars="0" w:firstLine="0" w:firstLineChars="0"/>
-              <w:jc w:val="center"/>
-              <w:textAlignment w:val="auto"/>
-              <w:outlineLvl w:val="9"/>
-              <w:rPr>
-                <w:rFonts w:hint="eastAsia"/>
-                <w:sz w:val="24"/>
-                <w:szCs w:val="22"/>
-                <w:lang w:val="en-US" w:eastAsia="zh-CN"/>
-              </w:rPr>
-            </w:pPr>
-            <w:r>
-              <w:rPr>
-                <w:rFonts w:hint="eastAsia"/>
-                <w:sz w:val="24"/>
-                <w:szCs w:val="22"/>
-                <w:lang w:val="en-US" w:eastAsia="zh-CN"/>
-              </w:rPr>
-              <w:t>-26</w:t>
-            </w:r>
-          </w:p>
-        </w:tc>
-        <w:tc>
-          <w:tcPr>
-            <w:tcW w:w="2355" w:type="dxa"/>
-          </w:tcPr>
-          <w:p>
-            <w:pPr>
-              <w:keepNext w:val="0"/>
-              <w:keepLines w:val="0"/>
-              <w:pageBreakBefore w:val="0"/>
-              <w:widowControl w:val="0"/>
-              <w:kinsoku/>
-              <w:wordWrap/>
-              <w:overflowPunct/>
-              <w:topLinePunct w:val="0"/>
-              <w:autoSpaceDE/>
-              <w:autoSpaceDN/>
-              <w:bidi w:val="0"/>
-              <w:adjustRightInd/>
-              <w:snapToGrid w:val="0"/>
-              <w:spacing w:before="0" w:beforeLines="0" w:line="240" w:lineRule="auto"/>
-              <w:ind w:left="0" w:leftChars="0" w:right="0" w:rightChars="0" w:firstLine="0" w:firstLineChars="0"/>
-              <w:jc w:val="both"/>
-              <w:textAlignment w:val="auto"/>
-              <w:outlineLvl w:val="9"/>
-              <w:rPr>
-                <w:rFonts w:hint="eastAsia"/>
-                <w:sz w:val="24"/>
-                <w:szCs w:val="22"/>
-                <w:lang w:val="en-US" w:eastAsia="zh-CN"/>
-              </w:rPr>
-            </w:pPr>
-            <w:r>
-              <w:rPr>
-                <w:rFonts w:hint="eastAsia"/>
-                <w:sz w:val="24"/>
-                <w:szCs w:val="22"/>
-                <w:lang w:val="en-US" w:eastAsia="zh-CN"/>
-              </w:rPr>
-              <w:t>特征点匹配失败，</w:t>
-            </w:r>
-          </w:p>
-          <w:p>
-            <w:pPr>
-              <w:keepNext w:val="0"/>
-              <w:keepLines w:val="0"/>
-              <w:pageBreakBefore w:val="0"/>
-              <w:widowControl w:val="0"/>
-              <w:kinsoku/>
-              <w:wordWrap/>
-              <w:overflowPunct/>
-              <w:topLinePunct w:val="0"/>
-              <w:autoSpaceDE/>
-              <w:autoSpaceDN/>
-              <w:bidi w:val="0"/>
-              <w:adjustRightInd/>
-              <w:snapToGrid w:val="0"/>
-              <w:spacing w:before="0" w:beforeLines="0" w:line="240" w:lineRule="auto"/>
-              <w:ind w:left="0" w:leftChars="0" w:right="0" w:rightChars="0" w:firstLine="0" w:firstLineChars="0"/>
-              <w:jc w:val="both"/>
-              <w:textAlignment w:val="auto"/>
-              <w:outlineLvl w:val="9"/>
-              <w:rPr>
-                <w:rFonts w:hint="eastAsia"/>
-                <w:sz w:val="24"/>
-                <w:szCs w:val="22"/>
-                <w:lang w:val="en-US" w:eastAsia="zh-CN"/>
-              </w:rPr>
-            </w:pPr>
-            <w:r>
-              <w:rPr>
-                <w:rFonts w:hint="eastAsia"/>
-                <w:sz w:val="24"/>
-                <w:szCs w:val="22"/>
-                <w:lang w:val="en-US" w:eastAsia="zh-CN"/>
-              </w:rPr>
-              <w:t>0对图片特征可匹配</w:t>
-            </w:r>
-          </w:p>
-        </w:tc>
-        <w:tc>
-          <w:tcPr>
-            <w:tcW w:w="2400" w:type="dxa"/>
-          </w:tcPr>
-          <w:p>
-            <w:pPr>
-              <w:keepNext w:val="0"/>
-              <w:keepLines w:val="0"/>
-              <w:pageBreakBefore w:val="0"/>
-              <w:widowControl w:val="0"/>
-              <w:kinsoku/>
-              <w:wordWrap/>
-              <w:overflowPunct/>
-              <w:topLinePunct w:val="0"/>
-              <w:autoSpaceDE/>
-              <w:autoSpaceDN/>
-              <w:bidi w:val="0"/>
-              <w:adjustRightInd/>
-              <w:snapToGrid w:val="0"/>
-              <w:spacing w:before="0" w:beforeLines="0" w:line="240" w:lineRule="auto"/>
-              <w:ind w:left="0" w:leftChars="0" w:right="0" w:rightChars="0" w:firstLine="0" w:firstLineChars="0"/>
-              <w:jc w:val="both"/>
-              <w:textAlignment w:val="auto"/>
-              <w:outlineLvl w:val="9"/>
-              <w:rPr>
-                <w:rFonts w:hint="eastAsia"/>
-                <w:sz w:val="24"/>
-                <w:szCs w:val="22"/>
-                <w:lang w:val="en-US" w:eastAsia="zh-CN"/>
-              </w:rPr>
-            </w:pPr>
-            <w:r>
-              <w:rPr>
-                <w:rFonts w:hint="eastAsia"/>
-                <w:sz w:val="24"/>
-                <w:szCs w:val="22"/>
-                <w:lang w:val="en-US" w:eastAsia="zh-CN"/>
-              </w:rPr>
-              <w:t>图片重叠比率不足</w:t>
-            </w:r>
-          </w:p>
-        </w:tc>
-        <w:tc>
-          <w:tcPr>
-            <w:tcW w:w="3420" w:type="dxa"/>
-          </w:tcPr>
-          <w:p>
-            <w:pPr>
-              <w:keepNext w:val="0"/>
-              <w:keepLines w:val="0"/>
-              <w:pageBreakBefore w:val="0"/>
-              <w:widowControl w:val="0"/>
-              <w:kinsoku/>
-              <w:wordWrap/>
-              <w:overflowPunct/>
-              <w:topLinePunct w:val="0"/>
-              <w:autoSpaceDE/>
-              <w:autoSpaceDN/>
-              <w:bidi w:val="0"/>
-              <w:adjustRightInd/>
-              <w:snapToGrid w:val="0"/>
-              <w:spacing w:before="0" w:beforeLines="0" w:line="240" w:lineRule="auto"/>
-              <w:ind w:left="0" w:leftChars="0" w:right="0" w:rightChars="0" w:firstLine="0" w:firstLineChars="0"/>
-              <w:jc w:val="both"/>
-              <w:textAlignment w:val="auto"/>
-              <w:outlineLvl w:val="9"/>
-              <w:rPr>
-                <w:rFonts w:hint="eastAsia"/>
-                <w:sz w:val="24"/>
-                <w:szCs w:val="22"/>
-                <w:lang w:val="en-US" w:eastAsia="zh-CN"/>
-              </w:rPr>
-            </w:pPr>
-            <w:r>
-              <w:rPr>
-                <w:rFonts w:hint="eastAsia"/>
-                <w:sz w:val="24"/>
-                <w:szCs w:val="22"/>
-                <w:lang w:val="en-US" w:eastAsia="zh-CN"/>
-              </w:rPr>
-              <w:t>减小拍摄相邻图片的距离间隔或旋转角度</w:t>
-            </w:r>
-          </w:p>
-        </w:tc>
-      </w:tr>
-      <w:tr>
-        <w:tblPrEx>
-          <w:tblBorders>
-            <w:top w:val="single" w:color="auto" w:sz="4" w:space="0"/>
-            <w:left w:val="single" w:color="auto" w:sz="4" w:space="0"/>
-            <w:bottom w:val="single" w:color="auto" w:sz="4" w:space="0"/>
-            <w:right w:val="single" w:color="auto" w:sz="4" w:space="0"/>
-            <w:insideH w:val="single" w:color="auto" w:sz="4" w:space="0"/>
-            <w:insideV w:val="single" w:color="auto" w:sz="4" w:space="0"/>
-          </w:tblBorders>
-          <w:tblLayout w:type="fixed"/>
-          <w:tblCellMar>
-            <w:left w:w="108" w:type="dxa"/>
-            <w:right w:w="108" w:type="dxa"/>
-          </w:tblCellMar>
-        </w:tblPrEx>
-        <w:tc>
-          <w:tcPr>
-            <w:tcW w:w="825" w:type="dxa"/>
-          </w:tcPr>
-          <w:p>
-            <w:pPr>
-              <w:keepNext w:val="0"/>
-              <w:keepLines w:val="0"/>
-              <w:pageBreakBefore w:val="0"/>
-              <w:widowControl w:val="0"/>
-              <w:kinsoku/>
-              <w:wordWrap/>
-              <w:overflowPunct/>
-              <w:topLinePunct w:val="0"/>
-              <w:autoSpaceDE/>
-              <w:autoSpaceDN/>
-              <w:bidi w:val="0"/>
-              <w:adjustRightInd/>
-              <w:snapToGrid w:val="0"/>
-              <w:spacing w:before="0" w:beforeLines="0" w:line="240" w:lineRule="auto"/>
-              <w:ind w:left="0" w:leftChars="0" w:right="0" w:rightChars="0" w:firstLine="0" w:firstLineChars="0"/>
-              <w:jc w:val="center"/>
-              <w:textAlignment w:val="auto"/>
-              <w:outlineLvl w:val="9"/>
-              <w:rPr>
-                <w:rFonts w:hint="eastAsia"/>
-                <w:sz w:val="24"/>
-                <w:szCs w:val="22"/>
-                <w:lang w:val="en-US" w:eastAsia="zh-CN"/>
-              </w:rPr>
-            </w:pPr>
-            <w:r>
-              <w:rPr>
-                <w:rFonts w:hint="eastAsia"/>
-                <w:sz w:val="24"/>
-                <w:szCs w:val="22"/>
-                <w:lang w:val="en-US" w:eastAsia="zh-CN"/>
-              </w:rPr>
-              <w:t>5</w:t>
-            </w:r>
-          </w:p>
-        </w:tc>
-        <w:tc>
-          <w:tcPr>
-            <w:tcW w:w="1410" w:type="dxa"/>
-          </w:tcPr>
-          <w:p>
-            <w:pPr>
-              <w:keepNext w:val="0"/>
-              <w:keepLines w:val="0"/>
-              <w:pageBreakBefore w:val="0"/>
-              <w:widowControl w:val="0"/>
-              <w:kinsoku/>
-              <w:wordWrap/>
-              <w:overflowPunct/>
-              <w:topLinePunct w:val="0"/>
-              <w:autoSpaceDE/>
-              <w:autoSpaceDN/>
-              <w:bidi w:val="0"/>
-              <w:adjustRightInd/>
-              <w:snapToGrid w:val="0"/>
-              <w:spacing w:before="0" w:beforeLines="0" w:line="240" w:lineRule="auto"/>
-              <w:ind w:left="0" w:leftChars="0" w:right="0" w:rightChars="0" w:firstLine="0" w:firstLineChars="0"/>
-              <w:jc w:val="center"/>
-              <w:textAlignment w:val="auto"/>
-              <w:outlineLvl w:val="9"/>
-              <w:rPr>
-                <w:rFonts w:hint="eastAsia"/>
-                <w:sz w:val="24"/>
-                <w:szCs w:val="22"/>
-                <w:lang w:val="en-US" w:eastAsia="zh-CN"/>
-              </w:rPr>
-            </w:pPr>
-            <w:r>
-              <w:rPr>
-                <w:rFonts w:hint="eastAsia"/>
-                <w:sz w:val="24"/>
-                <w:szCs w:val="22"/>
-                <w:lang w:val="en-US" w:eastAsia="zh-CN"/>
-              </w:rPr>
-              <w:t>-33</w:t>
-            </w:r>
-          </w:p>
-        </w:tc>
-        <w:tc>
-          <w:tcPr>
-            <w:tcW w:w="2355" w:type="dxa"/>
-          </w:tcPr>
-          <w:p>
-            <w:pPr>
-              <w:keepNext w:val="0"/>
-              <w:keepLines w:val="0"/>
-              <w:pageBreakBefore w:val="0"/>
-              <w:widowControl w:val="0"/>
-              <w:kinsoku/>
-              <w:wordWrap/>
-              <w:overflowPunct/>
-              <w:topLinePunct w:val="0"/>
-              <w:autoSpaceDE/>
-              <w:autoSpaceDN/>
-              <w:bidi w:val="0"/>
-              <w:adjustRightInd/>
-              <w:snapToGrid w:val="0"/>
-              <w:spacing w:before="0" w:beforeLines="0" w:line="240" w:lineRule="auto"/>
-              <w:ind w:left="0" w:leftChars="0" w:right="0" w:rightChars="0" w:firstLine="0" w:firstLineChars="0"/>
-              <w:jc w:val="both"/>
-              <w:textAlignment w:val="auto"/>
-              <w:outlineLvl w:val="9"/>
-              <w:rPr>
-                <w:rFonts w:hint="eastAsia"/>
-                <w:sz w:val="24"/>
-                <w:szCs w:val="22"/>
-                <w:lang w:val="en-US" w:eastAsia="zh-CN"/>
-              </w:rPr>
-            </w:pPr>
-            <w:r>
-              <w:rPr>
-                <w:rFonts w:hint="eastAsia"/>
-                <w:sz w:val="24"/>
-                <w:szCs w:val="22"/>
-                <w:lang w:val="en-US" w:eastAsia="zh-CN"/>
-              </w:rPr>
-              <w:t>有效视点少于2个</w:t>
-            </w:r>
-          </w:p>
-        </w:tc>
-        <w:tc>
-          <w:tcPr>
-            <w:tcW w:w="2400" w:type="dxa"/>
-          </w:tcPr>
-          <w:p>
-            <w:pPr>
-              <w:keepNext w:val="0"/>
-              <w:keepLines w:val="0"/>
-              <w:pageBreakBefore w:val="0"/>
-              <w:widowControl w:val="0"/>
-              <w:kinsoku/>
-              <w:wordWrap/>
-              <w:overflowPunct/>
-              <w:topLinePunct w:val="0"/>
-              <w:autoSpaceDE/>
-              <w:autoSpaceDN/>
-              <w:bidi w:val="0"/>
-              <w:adjustRightInd/>
-              <w:snapToGrid w:val="0"/>
-              <w:spacing w:before="0" w:beforeLines="0" w:line="240" w:lineRule="auto"/>
-              <w:ind w:left="0" w:leftChars="0" w:right="0" w:rightChars="0" w:firstLine="0" w:firstLineChars="0"/>
-              <w:jc w:val="both"/>
-              <w:textAlignment w:val="auto"/>
-              <w:outlineLvl w:val="9"/>
-              <w:rPr>
-                <w:rFonts w:hint="eastAsia"/>
-                <w:sz w:val="24"/>
-                <w:szCs w:val="22"/>
-                <w:lang w:val="en-US" w:eastAsia="zh-CN"/>
-              </w:rPr>
-            </w:pPr>
-            <w:r>
-              <w:rPr>
-                <w:rFonts w:hint="eastAsia"/>
-                <w:sz w:val="24"/>
-                <w:szCs w:val="22"/>
-                <w:lang w:val="en-US" w:eastAsia="zh-CN"/>
-              </w:rPr>
-              <w:t>图片重叠比率不足</w:t>
-            </w:r>
-          </w:p>
-        </w:tc>
-        <w:tc>
-          <w:tcPr>
-            <w:tcW w:w="3420" w:type="dxa"/>
-          </w:tcPr>
-          <w:p>
-            <w:pPr>
-              <w:keepNext w:val="0"/>
-              <w:keepLines w:val="0"/>
-              <w:pageBreakBefore w:val="0"/>
-              <w:widowControl w:val="0"/>
-              <w:kinsoku/>
-              <w:wordWrap/>
-              <w:overflowPunct/>
-              <w:topLinePunct w:val="0"/>
-              <w:autoSpaceDE/>
-              <w:autoSpaceDN/>
-              <w:bidi w:val="0"/>
-              <w:adjustRightInd/>
-              <w:snapToGrid w:val="0"/>
-              <w:spacing w:before="0" w:beforeLines="0" w:line="240" w:lineRule="auto"/>
-              <w:ind w:left="0" w:leftChars="0" w:right="0" w:rightChars="0" w:firstLine="0" w:firstLineChars="0"/>
-              <w:jc w:val="both"/>
-              <w:textAlignment w:val="auto"/>
-              <w:outlineLvl w:val="9"/>
-              <w:rPr>
-                <w:rFonts w:hint="eastAsia"/>
-                <w:sz w:val="24"/>
-                <w:szCs w:val="22"/>
-                <w:lang w:val="en-US" w:eastAsia="zh-CN"/>
-              </w:rPr>
-            </w:pPr>
-            <w:r>
-              <w:rPr>
-                <w:rFonts w:hint="eastAsia"/>
-                <w:sz w:val="24"/>
-                <w:szCs w:val="22"/>
-                <w:lang w:val="en-US" w:eastAsia="zh-CN"/>
-              </w:rPr>
-              <w:t>增加照片的重叠度</w:t>
-            </w:r>
-          </w:p>
-        </w:tc>
-      </w:tr>
-      <w:tr>
-        <w:tblPrEx>
-          <w:tblBorders>
-            <w:top w:val="single" w:color="auto" w:sz="4" w:space="0"/>
-            <w:left w:val="single" w:color="auto" w:sz="4" w:space="0"/>
-            <w:bottom w:val="single" w:color="auto" w:sz="4" w:space="0"/>
-            <w:right w:val="single" w:color="auto" w:sz="4" w:space="0"/>
-            <w:insideH w:val="single" w:color="auto" w:sz="4" w:space="0"/>
-            <w:insideV w:val="single" w:color="auto" w:sz="4" w:space="0"/>
-          </w:tblBorders>
-          <w:tblLayout w:type="fixed"/>
-          <w:tblCellMar>
-            <w:left w:w="108" w:type="dxa"/>
-            <w:right w:w="108" w:type="dxa"/>
-          </w:tblCellMar>
-        </w:tblPrEx>
-        <w:tc>
-          <w:tcPr>
-            <w:tcW w:w="825" w:type="dxa"/>
-          </w:tcPr>
-          <w:p>
-            <w:pPr>
-              <w:keepNext w:val="0"/>
-              <w:keepLines w:val="0"/>
-              <w:pageBreakBefore w:val="0"/>
-              <w:widowControl w:val="0"/>
-              <w:kinsoku/>
-              <w:wordWrap/>
-              <w:overflowPunct/>
-              <w:topLinePunct w:val="0"/>
-              <w:autoSpaceDE/>
-              <w:autoSpaceDN/>
-              <w:bidi w:val="0"/>
-              <w:adjustRightInd/>
-              <w:snapToGrid w:val="0"/>
-              <w:spacing w:before="0" w:beforeLines="0" w:line="240" w:lineRule="auto"/>
-              <w:ind w:left="0" w:leftChars="0" w:right="0" w:rightChars="0" w:firstLine="0" w:firstLineChars="0"/>
-              <w:jc w:val="center"/>
-              <w:textAlignment w:val="auto"/>
-              <w:outlineLvl w:val="9"/>
-              <w:rPr>
-                <w:rFonts w:hint="eastAsia"/>
-                <w:sz w:val="24"/>
-                <w:szCs w:val="22"/>
-                <w:lang w:val="en-US" w:eastAsia="zh-CN"/>
-              </w:rPr>
-            </w:pPr>
-            <w:r>
-              <w:rPr>
-                <w:rFonts w:hint="eastAsia"/>
-                <w:sz w:val="24"/>
-                <w:szCs w:val="22"/>
-                <w:lang w:val="en-US" w:eastAsia="zh-CN"/>
-              </w:rPr>
-              <w:t>6</w:t>
-            </w:r>
-          </w:p>
-        </w:tc>
-        <w:tc>
-          <w:tcPr>
-            <w:tcW w:w="1410" w:type="dxa"/>
-          </w:tcPr>
-          <w:p>
-            <w:pPr>
-              <w:keepNext w:val="0"/>
-              <w:keepLines w:val="0"/>
-              <w:pageBreakBefore w:val="0"/>
-              <w:widowControl w:val="0"/>
-              <w:kinsoku/>
-              <w:wordWrap/>
-              <w:overflowPunct/>
-              <w:topLinePunct w:val="0"/>
-              <w:autoSpaceDE/>
-              <w:autoSpaceDN/>
-              <w:bidi w:val="0"/>
-              <w:adjustRightInd/>
-              <w:snapToGrid w:val="0"/>
-              <w:spacing w:before="0" w:beforeLines="0" w:line="240" w:lineRule="auto"/>
-              <w:ind w:left="0" w:leftChars="0" w:right="0" w:rightChars="0" w:firstLine="0" w:firstLineChars="0"/>
-              <w:jc w:val="center"/>
-              <w:textAlignment w:val="auto"/>
-              <w:outlineLvl w:val="9"/>
-              <w:rPr>
-                <w:rFonts w:hint="eastAsia"/>
-                <w:sz w:val="24"/>
-                <w:szCs w:val="22"/>
-                <w:lang w:val="en-US" w:eastAsia="zh-CN"/>
-              </w:rPr>
-            </w:pPr>
-            <w:r>
-              <w:rPr>
-                <w:rFonts w:hint="eastAsia"/>
-                <w:sz w:val="24"/>
-                <w:szCs w:val="22"/>
-                <w:lang w:val="en-US" w:eastAsia="zh-CN"/>
-              </w:rPr>
-              <w:t>-36</w:t>
-            </w:r>
-          </w:p>
-        </w:tc>
-        <w:tc>
-          <w:tcPr>
-            <w:tcW w:w="2355" w:type="dxa"/>
-          </w:tcPr>
-          <w:p>
-            <w:pPr>
-              <w:keepNext w:val="0"/>
-              <w:keepLines w:val="0"/>
-              <w:pageBreakBefore w:val="0"/>
-              <w:widowControl w:val="0"/>
-              <w:kinsoku/>
-              <w:wordWrap/>
-              <w:overflowPunct/>
-              <w:topLinePunct w:val="0"/>
-              <w:autoSpaceDE/>
-              <w:autoSpaceDN/>
-              <w:bidi w:val="0"/>
-              <w:adjustRightInd/>
-              <w:snapToGrid w:val="0"/>
-              <w:spacing w:before="0" w:beforeLines="0" w:line="240" w:lineRule="auto"/>
-              <w:ind w:left="0" w:leftChars="0" w:right="0" w:rightChars="0" w:firstLine="0" w:firstLineChars="0"/>
-              <w:jc w:val="both"/>
-              <w:textAlignment w:val="auto"/>
-              <w:outlineLvl w:val="9"/>
-              <w:rPr>
-                <w:rFonts w:hint="eastAsia"/>
-                <w:sz w:val="24"/>
-                <w:szCs w:val="22"/>
-                <w:lang w:val="en-US" w:eastAsia="zh-CN"/>
-              </w:rPr>
-            </w:pPr>
-            <w:r>
-              <w:rPr>
-                <w:rFonts w:hint="eastAsia"/>
-                <w:sz w:val="24"/>
-                <w:szCs w:val="22"/>
-                <w:lang w:val="en-US" w:eastAsia="zh-CN"/>
-              </w:rPr>
-              <w:t>0个视点位置被重建</w:t>
-            </w:r>
-          </w:p>
-        </w:tc>
-        <w:tc>
-          <w:tcPr>
-            <w:tcW w:w="2400" w:type="dxa"/>
-          </w:tcPr>
-          <w:p>
-            <w:pPr>
-              <w:keepNext w:val="0"/>
-              <w:keepLines w:val="0"/>
-              <w:pageBreakBefore w:val="0"/>
-              <w:widowControl w:val="0"/>
-              <w:kinsoku/>
-              <w:wordWrap/>
-              <w:overflowPunct/>
-              <w:topLinePunct w:val="0"/>
-              <w:autoSpaceDE/>
-              <w:autoSpaceDN/>
-              <w:bidi w:val="0"/>
-              <w:adjustRightInd/>
-              <w:snapToGrid w:val="0"/>
-              <w:spacing w:before="0" w:beforeLines="0" w:line="240" w:lineRule="auto"/>
-              <w:ind w:left="0" w:leftChars="0" w:right="0" w:rightChars="0" w:firstLine="0" w:firstLineChars="0"/>
-              <w:jc w:val="both"/>
-              <w:textAlignment w:val="auto"/>
-              <w:outlineLvl w:val="9"/>
-              <w:rPr>
-                <w:rFonts w:hint="eastAsia"/>
-                <w:sz w:val="24"/>
-                <w:szCs w:val="22"/>
-                <w:lang w:val="en-US" w:eastAsia="zh-CN"/>
-              </w:rPr>
-            </w:pPr>
-            <w:r>
-              <w:rPr>
-                <w:rFonts w:hint="eastAsia"/>
-                <w:sz w:val="24"/>
-                <w:szCs w:val="22"/>
-                <w:lang w:val="en-US" w:eastAsia="zh-CN"/>
-              </w:rPr>
-              <w:t>视点全部被滤除</w:t>
-            </w:r>
-          </w:p>
-        </w:tc>
-        <w:tc>
-          <w:tcPr>
-            <w:tcW w:w="3420" w:type="dxa"/>
-          </w:tcPr>
-          <w:p>
-            <w:pPr>
-              <w:keepNext w:val="0"/>
-              <w:keepLines w:val="0"/>
-              <w:pageBreakBefore w:val="0"/>
-              <w:widowControl w:val="0"/>
-              <w:kinsoku/>
-              <w:wordWrap/>
-              <w:overflowPunct/>
-              <w:topLinePunct w:val="0"/>
-              <w:autoSpaceDE/>
-              <w:autoSpaceDN/>
-              <w:bidi w:val="0"/>
-              <w:adjustRightInd/>
-              <w:snapToGrid w:val="0"/>
-              <w:spacing w:before="0" w:beforeLines="0" w:line="240" w:lineRule="auto"/>
-              <w:ind w:left="0" w:leftChars="0" w:right="0" w:rightChars="0" w:firstLine="0" w:firstLineChars="0"/>
-              <w:jc w:val="both"/>
-              <w:textAlignment w:val="auto"/>
-              <w:outlineLvl w:val="9"/>
-              <w:rPr>
-                <w:rFonts w:hint="eastAsia"/>
-                <w:sz w:val="24"/>
-                <w:szCs w:val="22"/>
-                <w:lang w:val="en-US" w:eastAsia="zh-CN"/>
-              </w:rPr>
-            </w:pPr>
-            <w:r>
-              <w:rPr>
-                <w:rFonts w:hint="eastAsia"/>
-                <w:sz w:val="24"/>
-                <w:szCs w:val="22"/>
-                <w:lang w:val="en-US" w:eastAsia="zh-CN"/>
-              </w:rPr>
-              <w:t>重新拍摄</w:t>
-            </w:r>
-          </w:p>
-        </w:tc>
-      </w:tr>
-      <w:tr>
-        <w:tblPrEx>
-          <w:tblBorders>
-            <w:top w:val="single" w:color="auto" w:sz="4" w:space="0"/>
-            <w:left w:val="single" w:color="auto" w:sz="4" w:space="0"/>
-            <w:bottom w:val="single" w:color="auto" w:sz="4" w:space="0"/>
-            <w:right w:val="single" w:color="auto" w:sz="4" w:space="0"/>
-            <w:insideH w:val="single" w:color="auto" w:sz="4" w:space="0"/>
-            <w:insideV w:val="single" w:color="auto" w:sz="4" w:space="0"/>
-          </w:tblBorders>
-          <w:tblLayout w:type="fixed"/>
-          <w:tblCellMar>
-            <w:left w:w="108" w:type="dxa"/>
-            <w:right w:w="108" w:type="dxa"/>
-          </w:tblCellMar>
-        </w:tblPrEx>
-        <w:tc>
-          <w:tcPr>
-            <w:tcW w:w="825" w:type="dxa"/>
-          </w:tcPr>
-          <w:p>
-            <w:pPr>
-              <w:keepNext w:val="0"/>
-              <w:keepLines w:val="0"/>
-              <w:pageBreakBefore w:val="0"/>
-              <w:widowControl w:val="0"/>
-              <w:kinsoku/>
-              <w:wordWrap/>
-              <w:overflowPunct/>
-              <w:topLinePunct w:val="0"/>
-              <w:autoSpaceDE/>
-              <w:autoSpaceDN/>
-              <w:bidi w:val="0"/>
-              <w:adjustRightInd/>
-              <w:snapToGrid w:val="0"/>
-              <w:spacing w:before="0" w:beforeLines="0" w:line="240" w:lineRule="auto"/>
-              <w:ind w:left="0" w:leftChars="0" w:right="0" w:rightChars="0" w:firstLine="0" w:firstLineChars="0"/>
-              <w:jc w:val="center"/>
-              <w:textAlignment w:val="auto"/>
-              <w:outlineLvl w:val="9"/>
-              <w:rPr>
-                <w:rFonts w:hint="eastAsia"/>
-                <w:sz w:val="24"/>
-                <w:szCs w:val="22"/>
-                <w:lang w:val="en-US" w:eastAsia="zh-CN"/>
-              </w:rPr>
-            </w:pPr>
-            <w:r>
-              <w:rPr>
-                <w:rFonts w:hint="eastAsia"/>
-                <w:sz w:val="24"/>
-                <w:szCs w:val="22"/>
-                <w:lang w:val="en-US" w:eastAsia="zh-CN"/>
-              </w:rPr>
-              <w:t>7</w:t>
-            </w:r>
-          </w:p>
-        </w:tc>
-        <w:tc>
-          <w:tcPr>
-            <w:tcW w:w="1410" w:type="dxa"/>
-          </w:tcPr>
-          <w:p>
-            <w:pPr>
-              <w:keepNext w:val="0"/>
-              <w:keepLines w:val="0"/>
-              <w:pageBreakBefore w:val="0"/>
-              <w:widowControl w:val="0"/>
-              <w:kinsoku/>
-              <w:wordWrap/>
-              <w:overflowPunct/>
-              <w:topLinePunct w:val="0"/>
-              <w:autoSpaceDE/>
-              <w:autoSpaceDN/>
-              <w:bidi w:val="0"/>
-              <w:adjustRightInd/>
-              <w:snapToGrid w:val="0"/>
-              <w:spacing w:before="0" w:beforeLines="0" w:line="240" w:lineRule="auto"/>
-              <w:ind w:left="0" w:leftChars="0" w:right="0" w:rightChars="0" w:firstLine="0" w:firstLineChars="0"/>
-              <w:jc w:val="center"/>
-              <w:textAlignment w:val="auto"/>
-              <w:outlineLvl w:val="9"/>
-              <w:rPr>
-                <w:rFonts w:hint="eastAsia"/>
-                <w:sz w:val="24"/>
-                <w:szCs w:val="22"/>
-                <w:lang w:val="en-US" w:eastAsia="zh-CN"/>
-              </w:rPr>
-            </w:pPr>
-            <w:r>
-              <w:rPr>
-                <w:rFonts w:hint="eastAsia"/>
-                <w:sz w:val="24"/>
-                <w:szCs w:val="22"/>
-                <w:lang w:val="en-US" w:eastAsia="zh-CN"/>
-              </w:rPr>
-              <w:t>-37</w:t>
-            </w:r>
-          </w:p>
-        </w:tc>
-        <w:tc>
-          <w:tcPr>
-            <w:tcW w:w="2355" w:type="dxa"/>
-          </w:tcPr>
-          <w:p>
-            <w:pPr>
-              <w:keepNext w:val="0"/>
-              <w:keepLines w:val="0"/>
-              <w:pageBreakBefore w:val="0"/>
-              <w:widowControl w:val="0"/>
-              <w:kinsoku/>
-              <w:wordWrap/>
-              <w:overflowPunct/>
-              <w:topLinePunct w:val="0"/>
-              <w:autoSpaceDE/>
-              <w:autoSpaceDN/>
-              <w:bidi w:val="0"/>
-              <w:adjustRightInd/>
-              <w:snapToGrid w:val="0"/>
-              <w:spacing w:before="0" w:beforeLines="0" w:line="240" w:lineRule="auto"/>
-              <w:ind w:left="0" w:leftChars="0" w:right="0" w:rightChars="0" w:firstLine="0" w:firstLineChars="0"/>
-              <w:jc w:val="both"/>
-              <w:textAlignment w:val="auto"/>
-              <w:outlineLvl w:val="9"/>
-              <w:rPr>
-                <w:rFonts w:hint="eastAsia"/>
-                <w:sz w:val="24"/>
-                <w:szCs w:val="22"/>
-                <w:lang w:val="en-US" w:eastAsia="zh-CN"/>
-              </w:rPr>
-            </w:pPr>
-            <w:r>
-              <w:rPr>
-                <w:rFonts w:hint="eastAsia"/>
-                <w:sz w:val="24"/>
-                <w:szCs w:val="22"/>
-                <w:lang w:val="en-US" w:eastAsia="zh-CN"/>
-              </w:rPr>
-              <w:t>剩余0个轨迹点</w:t>
-            </w:r>
-          </w:p>
-        </w:tc>
-        <w:tc>
-          <w:tcPr>
-            <w:tcW w:w="2400" w:type="dxa"/>
-          </w:tcPr>
-          <w:p>
-            <w:pPr>
-              <w:keepNext w:val="0"/>
-              <w:keepLines w:val="0"/>
-              <w:pageBreakBefore w:val="0"/>
-              <w:widowControl w:val="0"/>
-              <w:kinsoku/>
-              <w:wordWrap/>
-              <w:overflowPunct/>
-              <w:topLinePunct w:val="0"/>
-              <w:autoSpaceDE/>
-              <w:autoSpaceDN/>
-              <w:bidi w:val="0"/>
-              <w:adjustRightInd/>
-              <w:snapToGrid w:val="0"/>
-              <w:spacing w:before="0" w:beforeLines="0" w:line="240" w:lineRule="auto"/>
-              <w:ind w:left="0" w:leftChars="0" w:right="0" w:rightChars="0" w:firstLine="0" w:firstLineChars="0"/>
-              <w:jc w:val="both"/>
-              <w:textAlignment w:val="auto"/>
-              <w:outlineLvl w:val="9"/>
-              <w:rPr>
-                <w:rFonts w:hint="eastAsia"/>
-                <w:sz w:val="24"/>
-                <w:szCs w:val="22"/>
-                <w:lang w:val="en-US" w:eastAsia="zh-CN"/>
-              </w:rPr>
-            </w:pPr>
-            <w:r>
-              <w:rPr>
-                <w:rFonts w:hint="eastAsia"/>
-                <w:sz w:val="24"/>
-                <w:szCs w:val="22"/>
-                <w:lang w:val="en-US" w:eastAsia="zh-CN"/>
-              </w:rPr>
-              <w:t>轨迹点全部被滤除</w:t>
-            </w:r>
-          </w:p>
-        </w:tc>
-        <w:tc>
-          <w:tcPr>
-            <w:tcW w:w="3420" w:type="dxa"/>
-          </w:tcPr>
-          <w:p>
-            <w:pPr>
-              <w:keepNext w:val="0"/>
-              <w:keepLines w:val="0"/>
-              <w:pageBreakBefore w:val="0"/>
-              <w:widowControl w:val="0"/>
-              <w:kinsoku/>
-              <w:wordWrap/>
-              <w:overflowPunct/>
-              <w:topLinePunct w:val="0"/>
-              <w:autoSpaceDE/>
-              <w:autoSpaceDN/>
-              <w:bidi w:val="0"/>
-              <w:adjustRightInd/>
-              <w:snapToGrid w:val="0"/>
-              <w:spacing w:before="0" w:beforeLines="0" w:line="240" w:lineRule="auto"/>
-              <w:ind w:left="0" w:leftChars="0" w:right="0" w:rightChars="0" w:firstLine="0" w:firstLineChars="0"/>
-              <w:jc w:val="both"/>
-              <w:textAlignment w:val="auto"/>
-              <w:outlineLvl w:val="9"/>
-              <w:rPr>
-                <w:rFonts w:hint="eastAsia"/>
-                <w:sz w:val="24"/>
-                <w:szCs w:val="22"/>
-                <w:lang w:val="en-US" w:eastAsia="zh-CN"/>
-              </w:rPr>
-            </w:pPr>
-            <w:r>
-              <w:rPr>
-                <w:rFonts w:hint="eastAsia"/>
-                <w:sz w:val="24"/>
-                <w:szCs w:val="22"/>
-                <w:lang w:val="en-US" w:eastAsia="zh-CN"/>
-              </w:rPr>
-              <w:t>增加图片或重新拍摄</w:t>
-            </w:r>
-          </w:p>
-        </w:tc>
-      </w:tr>
-    </w:tbl>
-    <w:p>
-      <w:pPr>
-        <w:rPr>
-          <w:rFonts w:hint="eastAsia"/>
-          <w:lang w:val="en-US" w:eastAsia="zh-CN"/>
-        </w:rPr>
-      </w:pPr>
-    </w:p>
-    <w:p>
-      <w:pPr>
-        <w:numPr>
-          <w:ilvl w:val="0"/>
-          <w:numId w:val="1"/>
-        </w:numPr>
-        <w:rPr>
-          <w:rFonts w:hint="eastAsia"/>
-          <w:lang w:val="en-US" w:eastAsia="zh-CN"/>
-        </w:rPr>
-      </w:pPr>
-      <w:r>
-        <w:rPr>
-          <w:rFonts w:hint="eastAsia"/>
-          <w:lang w:val="en-US" w:eastAsia="zh-CN"/>
-        </w:rPr>
-        <w:t>稠密重建异常</w:t>
       </w:r>
     </w:p>
     <w:tbl>
@@ -2138,21 +243,23 @@
               <w:snapToGrid w:val="0"/>
               <w:spacing w:before="0" w:beforeLines="0" w:line="240" w:lineRule="auto"/>
               <w:ind w:left="0" w:leftChars="0" w:right="0" w:rightChars="0" w:firstLine="0" w:firstLineChars="0"/>
-              <w:jc w:val="both"/>
+              <w:jc w:val="center"/>
               <w:textAlignment w:val="auto"/>
               <w:outlineLvl w:val="9"/>
               <w:rPr>
                 <w:rFonts w:hint="eastAsia"/>
                 <w:sz w:val="24"/>
                 <w:szCs w:val="22"/>
-                <w:lang w:val="en-US" w:eastAsia="zh-CN"/>
-              </w:rPr>
-            </w:pPr>
-            <w:r>
-              <w:rPr>
-                <w:rFonts w:hint="eastAsia"/>
-                <w:sz w:val="24"/>
-                <w:szCs w:val="22"/>
+                <w:vertAlign w:val="baseline"/>
+                <w:lang w:val="en-US" w:eastAsia="zh-CN"/>
+              </w:rPr>
+            </w:pPr>
+            <w:r>
+              <w:rPr>
+                <w:rFonts w:hint="eastAsia"/>
+                <w:sz w:val="24"/>
+                <w:szCs w:val="22"/>
+                <w:vertAlign w:val="baseline"/>
                 <w:lang w:val="en-US" w:eastAsia="zh-CN"/>
               </w:rPr>
               <w:t>1</w:t>
@@ -2162,6 +269,49 @@
         <w:tc>
           <w:tcPr>
             <w:tcW w:w="1410" w:type="dxa"/>
+          </w:tcPr>
+          <w:p>
+            <w:pPr>
+              <w:keepNext w:val="0"/>
+              <w:keepLines w:val="0"/>
+              <w:pageBreakBefore w:val="0"/>
+              <w:widowControl w:val="0"/>
+              <w:kinsoku/>
+              <w:wordWrap/>
+              <w:overflowPunct/>
+              <w:topLinePunct w:val="0"/>
+              <w:autoSpaceDE/>
+              <w:autoSpaceDN/>
+              <w:bidi w:val="0"/>
+              <w:adjustRightInd/>
+              <w:snapToGrid w:val="0"/>
+              <w:spacing w:before="0" w:beforeLines="0" w:line="240" w:lineRule="auto"/>
+              <w:ind w:left="0" w:leftChars="0" w:right="0" w:rightChars="0" w:firstLine="0" w:firstLineChars="0"/>
+              <w:jc w:val="center"/>
+              <w:textAlignment w:val="auto"/>
+              <w:outlineLvl w:val="9"/>
+              <w:rPr>
+                <w:rFonts w:hint="eastAsia"/>
+                <w:sz w:val="24"/>
+                <w:szCs w:val="22"/>
+                <w:vertAlign w:val="baseline"/>
+                <w:lang w:val="en-US" w:eastAsia="zh-CN"/>
+              </w:rPr>
+            </w:pPr>
+            <w:r>
+              <w:rPr>
+                <w:rFonts w:hint="eastAsia"/>
+                <w:sz w:val="24"/>
+                <w:szCs w:val="22"/>
+                <w:lang w:val="en-US" w:eastAsia="zh-CN"/>
+              </w:rPr>
+              <w:t>-14</w:t>
+            </w:r>
+          </w:p>
+        </w:tc>
+        <w:tc>
+          <w:tcPr>
+            <w:tcW w:w="2355" w:type="dxa"/>
           </w:tcPr>
           <w:p>
             <w:pPr>
@@ -2197,14 +347,9 @@
                 <w:szCs w:val="22"/>
                 <w:lang w:val="en-US" w:eastAsia="zh-CN"/>
               </w:rPr>
-              <w:t>-43</w:t>
-            </w:r>
-          </w:p>
-        </w:tc>
-        <w:tc>
-          <w:tcPr>
-            <w:tcW w:w="2355" w:type="dxa"/>
-          </w:tcPr>
+              <w:t>收集图片失败，</w:t>
+            </w:r>
+          </w:p>
           <w:p>
             <w:pPr>
               <w:keepNext w:val="0"/>
@@ -2229,17 +374,18 @@
                 <w:rFonts w:hint="eastAsia"/>
                 <w:sz w:val="24"/>
                 <w:szCs w:val="22"/>
-                <w:lang w:val="en-US" w:eastAsia="zh-CN"/>
-              </w:rPr>
-            </w:pPr>
-            <w:r>
-              <w:rPr>
-                <w:rFonts w:hint="eastAsia"/>
-                <w:sz w:val="24"/>
-                <w:szCs w:val="22"/>
-                <w:lang w:val="en-US" w:eastAsia="zh-CN"/>
-              </w:rPr>
-              <w:t>缺少稀疏文件</w:t>
+                <w:vertAlign w:val="baseline"/>
+                <w:lang w:val="en-US" w:eastAsia="zh-CN"/>
+              </w:rPr>
+            </w:pPr>
+            <w:r>
+              <w:rPr>
+                <w:rFonts w:hint="eastAsia"/>
+                <w:sz w:val="24"/>
+                <w:szCs w:val="22"/>
+                <w:lang w:val="en-US" w:eastAsia="zh-CN"/>
+              </w:rPr>
+              <w:t>路径不对</w:t>
             </w:r>
           </w:p>
         </w:tc>
@@ -2271,17 +417,18 @@
                 <w:rFonts w:hint="eastAsia"/>
                 <w:sz w:val="24"/>
                 <w:szCs w:val="22"/>
-                <w:lang w:val="en-US" w:eastAsia="zh-CN"/>
-              </w:rPr>
-            </w:pPr>
-            <w:r>
-              <w:rPr>
-                <w:rFonts w:hint="eastAsia"/>
-                <w:sz w:val="24"/>
-                <w:szCs w:val="22"/>
-                <w:lang w:val="en-US" w:eastAsia="zh-CN"/>
-              </w:rPr>
-              <w:t>稀疏文件不存在</w:t>
+                <w:vertAlign w:val="baseline"/>
+                <w:lang w:val="en-US" w:eastAsia="zh-CN"/>
+              </w:rPr>
+            </w:pPr>
+            <w:r>
+              <w:rPr>
+                <w:rFonts w:hint="eastAsia"/>
+                <w:sz w:val="24"/>
+                <w:szCs w:val="22"/>
+                <w:lang w:val="en-US" w:eastAsia="zh-CN"/>
+              </w:rPr>
+              <w:t>路径不存在</w:t>
             </w:r>
           </w:p>
         </w:tc>
@@ -2313,17 +460,18 @@
                 <w:rFonts w:hint="eastAsia"/>
                 <w:sz w:val="24"/>
                 <w:szCs w:val="22"/>
-                <w:lang w:val="en-US" w:eastAsia="zh-CN"/>
-              </w:rPr>
-            </w:pPr>
-            <w:r>
-              <w:rPr>
-                <w:rFonts w:hint="eastAsia"/>
-                <w:sz w:val="24"/>
-                <w:szCs w:val="22"/>
-                <w:lang w:val="en-US" w:eastAsia="zh-CN"/>
-              </w:rPr>
-              <w:t>检查是否稀疏重建是否成功</w:t>
+                <w:vertAlign w:val="baseline"/>
+                <w:lang w:val="en-US" w:eastAsia="zh-CN"/>
+              </w:rPr>
+            </w:pPr>
+            <w:r>
+              <w:rPr>
+                <w:rFonts w:hint="eastAsia"/>
+                <w:sz w:val="24"/>
+                <w:szCs w:val="22"/>
+                <w:lang w:val="en-US" w:eastAsia="zh-CN"/>
+              </w:rPr>
+              <w:t>检查输入路径是否正确</w:t>
             </w:r>
           </w:p>
         </w:tc>
@@ -2367,21 +515,23 @@
               <w:snapToGrid w:val="0"/>
               <w:spacing w:before="0" w:beforeLines="0" w:line="240" w:lineRule="auto"/>
               <w:ind w:left="0" w:leftChars="0" w:right="0" w:rightChars="0" w:firstLine="0" w:firstLineChars="0"/>
-              <w:jc w:val="both"/>
+              <w:jc w:val="center"/>
               <w:textAlignment w:val="auto"/>
               <w:outlineLvl w:val="9"/>
               <w:rPr>
                 <w:rFonts w:hint="eastAsia"/>
                 <w:sz w:val="24"/>
                 <w:szCs w:val="22"/>
-                <w:lang w:val="en-US" w:eastAsia="zh-CN"/>
-              </w:rPr>
-            </w:pPr>
-            <w:r>
-              <w:rPr>
-                <w:rFonts w:hint="eastAsia"/>
-                <w:sz w:val="24"/>
-                <w:szCs w:val="22"/>
+                <w:vertAlign w:val="baseline"/>
+                <w:lang w:val="en-US" w:eastAsia="zh-CN"/>
+              </w:rPr>
+            </w:pPr>
+            <w:r>
+              <w:rPr>
+                <w:rFonts w:hint="eastAsia"/>
+                <w:sz w:val="24"/>
+                <w:szCs w:val="22"/>
+                <w:vertAlign w:val="baseline"/>
                 <w:lang w:val="en-US" w:eastAsia="zh-CN"/>
               </w:rPr>
               <w:t>2</w:t>
@@ -2391,6 +541,49 @@
         <w:tc>
           <w:tcPr>
             <w:tcW w:w="1410" w:type="dxa"/>
+          </w:tcPr>
+          <w:p>
+            <w:pPr>
+              <w:keepNext w:val="0"/>
+              <w:keepLines w:val="0"/>
+              <w:pageBreakBefore w:val="0"/>
+              <w:widowControl w:val="0"/>
+              <w:kinsoku/>
+              <w:wordWrap/>
+              <w:overflowPunct/>
+              <w:topLinePunct w:val="0"/>
+              <w:autoSpaceDE/>
+              <w:autoSpaceDN/>
+              <w:bidi w:val="0"/>
+              <w:adjustRightInd/>
+              <w:snapToGrid w:val="0"/>
+              <w:spacing w:before="0" w:beforeLines="0" w:line="240" w:lineRule="auto"/>
+              <w:ind w:left="0" w:leftChars="0" w:right="0" w:rightChars="0" w:firstLine="0" w:firstLineChars="0"/>
+              <w:jc w:val="center"/>
+              <w:textAlignment w:val="auto"/>
+              <w:outlineLvl w:val="9"/>
+              <w:rPr>
+                <w:rFonts w:hint="eastAsia"/>
+                <w:sz w:val="24"/>
+                <w:szCs w:val="22"/>
+                <w:vertAlign w:val="baseline"/>
+                <w:lang w:val="en-US" w:eastAsia="zh-CN"/>
+              </w:rPr>
+            </w:pPr>
+            <w:r>
+              <w:rPr>
+                <w:rFonts w:hint="eastAsia"/>
+                <w:sz w:val="24"/>
+                <w:szCs w:val="22"/>
+                <w:lang w:val="en-US" w:eastAsia="zh-CN"/>
+              </w:rPr>
+              <w:t>-15</w:t>
+            </w:r>
+          </w:p>
+        </w:tc>
+        <w:tc>
+          <w:tcPr>
+            <w:tcW w:w="2355" w:type="dxa"/>
           </w:tcPr>
           <w:p>
             <w:pPr>
@@ -2426,14 +619,9 @@
                 <w:szCs w:val="22"/>
                 <w:lang w:val="en-US" w:eastAsia="zh-CN"/>
               </w:rPr>
-              <w:t>-45</w:t>
-            </w:r>
-          </w:p>
-        </w:tc>
-        <w:tc>
-          <w:tcPr>
-            <w:tcW w:w="2355" w:type="dxa"/>
-          </w:tcPr>
+              <w:t>收集图片失败，</w:t>
+            </w:r>
+          </w:p>
           <w:p>
             <w:pPr>
               <w:keepNext w:val="0"/>
@@ -2458,17 +646,18 @@
                 <w:rFonts w:hint="eastAsia"/>
                 <w:sz w:val="24"/>
                 <w:szCs w:val="22"/>
-                <w:lang w:val="en-US" w:eastAsia="zh-CN"/>
-              </w:rPr>
-            </w:pPr>
-            <w:r>
-              <w:rPr>
-                <w:rFonts w:hint="eastAsia"/>
-                <w:sz w:val="24"/>
-                <w:szCs w:val="22"/>
-                <w:lang w:val="en-US" w:eastAsia="zh-CN"/>
-              </w:rPr>
-              <w:t>缺少稠密重建模块</w:t>
+                <w:vertAlign w:val="baseline"/>
+                <w:lang w:val="en-US" w:eastAsia="zh-CN"/>
+              </w:rPr>
+            </w:pPr>
+            <w:r>
+              <w:rPr>
+                <w:rFonts w:hint="eastAsia"/>
+                <w:sz w:val="24"/>
+                <w:szCs w:val="22"/>
+                <w:lang w:val="en-US" w:eastAsia="zh-CN"/>
+              </w:rPr>
+              <w:t>图片少于3</w:t>
             </w:r>
           </w:p>
         </w:tc>
@@ -2500,17 +689,18 @@
                 <w:rFonts w:hint="eastAsia"/>
                 <w:sz w:val="24"/>
                 <w:szCs w:val="22"/>
-                <w:lang w:val="en-US" w:eastAsia="zh-CN"/>
-              </w:rPr>
-            </w:pPr>
-            <w:r>
-              <w:rPr>
-                <w:rFonts w:hint="eastAsia"/>
-                <w:sz w:val="24"/>
-                <w:szCs w:val="22"/>
-                <w:lang w:val="en-US" w:eastAsia="zh-CN"/>
-              </w:rPr>
-              <w:t>稠密重建模块文件不存在</w:t>
+                <w:vertAlign w:val="baseline"/>
+                <w:lang w:val="en-US" w:eastAsia="zh-CN"/>
+              </w:rPr>
+            </w:pPr>
+            <w:r>
+              <w:rPr>
+                <w:rFonts w:hint="eastAsia"/>
+                <w:sz w:val="24"/>
+                <w:szCs w:val="22"/>
+                <w:lang w:val="en-US" w:eastAsia="zh-CN"/>
+              </w:rPr>
+              <w:t>图片数目少于3</w:t>
             </w:r>
           </w:p>
         </w:tc>
@@ -2542,17 +732,18 @@
                 <w:rFonts w:hint="eastAsia"/>
                 <w:sz w:val="24"/>
                 <w:szCs w:val="22"/>
-                <w:lang w:val="en-US" w:eastAsia="zh-CN"/>
-              </w:rPr>
-            </w:pPr>
-            <w:r>
-              <w:rPr>
-                <w:rFonts w:hint="eastAsia"/>
-                <w:sz w:val="24"/>
-                <w:szCs w:val="22"/>
-                <w:lang w:val="en-US" w:eastAsia="zh-CN"/>
-              </w:rPr>
-              <w:t>检查exe目录下是否存在cmvs.exe / genOption.exe / pmvs2.exe</w:t>
+                <w:vertAlign w:val="baseline"/>
+                <w:lang w:val="en-US" w:eastAsia="zh-CN"/>
+              </w:rPr>
+            </w:pPr>
+            <w:r>
+              <w:rPr>
+                <w:rFonts w:hint="eastAsia"/>
+                <w:sz w:val="24"/>
+                <w:szCs w:val="22"/>
+                <w:lang w:val="en-US" w:eastAsia="zh-CN"/>
+              </w:rPr>
+              <w:t>待重建的图片数目必须大于3</w:t>
             </w:r>
           </w:p>
         </w:tc>
@@ -2596,7 +787,7 @@
               <w:snapToGrid w:val="0"/>
               <w:spacing w:before="0" w:beforeLines="0" w:line="240" w:lineRule="auto"/>
               <w:ind w:left="0" w:leftChars="0" w:right="0" w:rightChars="0" w:firstLine="0" w:firstLineChars="0"/>
-              <w:jc w:val="both"/>
+              <w:jc w:val="center"/>
               <w:textAlignment w:val="auto"/>
               <w:outlineLvl w:val="9"/>
               <w:rPr>
@@ -2620,6 +811,48 @@
         <w:tc>
           <w:tcPr>
             <w:tcW w:w="1410" w:type="dxa"/>
+          </w:tcPr>
+          <w:p>
+            <w:pPr>
+              <w:keepNext w:val="0"/>
+              <w:keepLines w:val="0"/>
+              <w:pageBreakBefore w:val="0"/>
+              <w:widowControl w:val="0"/>
+              <w:kinsoku/>
+              <w:wordWrap/>
+              <w:overflowPunct/>
+              <w:topLinePunct w:val="0"/>
+              <w:autoSpaceDE/>
+              <w:autoSpaceDN/>
+              <w:bidi w:val="0"/>
+              <w:adjustRightInd/>
+              <w:snapToGrid w:val="0"/>
+              <w:spacing w:before="0" w:beforeLines="0" w:line="240" w:lineRule="auto"/>
+              <w:ind w:left="0" w:leftChars="0" w:right="0" w:rightChars="0" w:firstLine="0" w:firstLineChars="0"/>
+              <w:jc w:val="center"/>
+              <w:textAlignment w:val="auto"/>
+              <w:outlineLvl w:val="9"/>
+              <w:rPr>
+                <w:rFonts w:hint="eastAsia"/>
+                <w:sz w:val="24"/>
+                <w:szCs w:val="22"/>
+                <w:lang w:val="en-US" w:eastAsia="zh-CN"/>
+              </w:rPr>
+            </w:pPr>
+            <w:r>
+              <w:rPr>
+                <w:rFonts w:hint="eastAsia"/>
+                <w:sz w:val="24"/>
+                <w:szCs w:val="22"/>
+                <w:lang w:val="en-US" w:eastAsia="zh-CN"/>
+              </w:rPr>
+              <w:t>-23</w:t>
+            </w:r>
+          </w:p>
+        </w:tc>
+        <w:tc>
+          <w:tcPr>
+            <w:tcW w:w="2355" w:type="dxa"/>
           </w:tcPr>
           <w:p>
             <w:pPr>
@@ -2655,13 +888,13 @@
                 <w:szCs w:val="22"/>
                 <w:lang w:val="en-US" w:eastAsia="zh-CN"/>
               </w:rPr>
-              <w:t>-46</w:t>
-            </w:r>
-          </w:p>
-        </w:tc>
-        <w:tc>
-          <w:tcPr>
-            <w:tcW w:w="2355" w:type="dxa"/>
+              <w:t>特征点检测失败</w:t>
+            </w:r>
+          </w:p>
+        </w:tc>
+        <w:tc>
+          <w:tcPr>
+            <w:tcW w:w="2400" w:type="dxa"/>
           </w:tcPr>
           <w:p>
             <w:pPr>
@@ -2697,13 +930,13 @@
                 <w:szCs w:val="22"/>
                 <w:lang w:val="en-US" w:eastAsia="zh-CN"/>
               </w:rPr>
-              <w:t>稠密重建模块执行失败</w:t>
-            </w:r>
-          </w:p>
-        </w:tc>
-        <w:tc>
-          <w:tcPr>
-            <w:tcW w:w="2400" w:type="dxa"/>
+              <w:t>GPU不支持</w:t>
+            </w:r>
+          </w:p>
+        </w:tc>
+        <w:tc>
+          <w:tcPr>
+            <w:tcW w:w="3420" w:type="dxa"/>
           </w:tcPr>
           <w:p>
             <w:pPr>
@@ -2739,49 +972,7 @@
                 <w:szCs w:val="22"/>
                 <w:lang w:val="en-US" w:eastAsia="zh-CN"/>
               </w:rPr>
-              <w:t>参数不支持</w:t>
-            </w:r>
-          </w:p>
-        </w:tc>
-        <w:tc>
-          <w:tcPr>
-            <w:tcW w:w="3420" w:type="dxa"/>
-          </w:tcPr>
-          <w:p>
-            <w:pPr>
-              <w:keepNext w:val="0"/>
-              <w:keepLines w:val="0"/>
-              <w:pageBreakBefore w:val="0"/>
-              <w:widowControl w:val="0"/>
-              <w:kinsoku/>
-              <w:wordWrap/>
-              <w:overflowPunct/>
-              <w:topLinePunct w:val="0"/>
-              <w:autoSpaceDE/>
-              <w:autoSpaceDN/>
-              <w:bidi w:val="0"/>
-              <w:adjustRightInd/>
-              <w:snapToGrid w:val="0"/>
-              <w:spacing w:before="0" w:beforeLines="0" w:line="240" w:lineRule="auto"/>
-              <w:ind w:left="0" w:leftChars="0" w:right="0" w:rightChars="0" w:firstLine="0" w:firstLineChars="0"/>
-              <w:jc w:val="both"/>
-              <w:textAlignment w:val="auto"/>
-              <w:outlineLvl w:val="9"/>
-              <w:rPr>
-                <w:rFonts w:hint="eastAsia"/>
-                <w:sz w:val="24"/>
-                <w:szCs w:val="22"/>
-                <w:lang w:val="en-US" w:eastAsia="zh-CN"/>
-              </w:rPr>
-            </w:pPr>
-            <w:r>
-              <w:rPr>
-                <w:rFonts w:hint="eastAsia"/>
-                <w:sz w:val="24"/>
-                <w:szCs w:val="22"/>
-                <w:lang w:val="en-US" w:eastAsia="zh-CN"/>
-              </w:rPr>
-              <w:t>检查稠密重建模块的参数是否配置正确</w:t>
+              <w:t>不勾选GPU</w:t>
             </w:r>
           </w:p>
         </w:tc>
@@ -2825,7 +1016,7 @@
               <w:snapToGrid w:val="0"/>
               <w:spacing w:before="0" w:beforeLines="0" w:line="240" w:lineRule="auto"/>
               <w:ind w:left="0" w:leftChars="0" w:right="0" w:rightChars="0" w:firstLine="0" w:firstLineChars="0"/>
-              <w:jc w:val="both"/>
+              <w:jc w:val="center"/>
               <w:textAlignment w:val="auto"/>
               <w:outlineLvl w:val="9"/>
               <w:rPr>
@@ -2849,6 +1040,48 @@
         <w:tc>
           <w:tcPr>
             <w:tcW w:w="1410" w:type="dxa"/>
+          </w:tcPr>
+          <w:p>
+            <w:pPr>
+              <w:keepNext w:val="0"/>
+              <w:keepLines w:val="0"/>
+              <w:pageBreakBefore w:val="0"/>
+              <w:widowControl w:val="0"/>
+              <w:kinsoku/>
+              <w:wordWrap/>
+              <w:overflowPunct/>
+              <w:topLinePunct w:val="0"/>
+              <w:autoSpaceDE/>
+              <w:autoSpaceDN/>
+              <w:bidi w:val="0"/>
+              <w:adjustRightInd/>
+              <w:snapToGrid w:val="0"/>
+              <w:spacing w:before="0" w:beforeLines="0" w:line="240" w:lineRule="auto"/>
+              <w:ind w:left="0" w:leftChars="0" w:right="0" w:rightChars="0" w:firstLine="0" w:firstLineChars="0"/>
+              <w:jc w:val="center"/>
+              <w:textAlignment w:val="auto"/>
+              <w:outlineLvl w:val="9"/>
+              <w:rPr>
+                <w:rFonts w:hint="eastAsia"/>
+                <w:sz w:val="24"/>
+                <w:szCs w:val="22"/>
+                <w:lang w:val="en-US" w:eastAsia="zh-CN"/>
+              </w:rPr>
+            </w:pPr>
+            <w:r>
+              <w:rPr>
+                <w:rFonts w:hint="eastAsia"/>
+                <w:sz w:val="24"/>
+                <w:szCs w:val="22"/>
+                <w:lang w:val="en-US" w:eastAsia="zh-CN"/>
+              </w:rPr>
+              <w:t>-26</w:t>
+            </w:r>
+          </w:p>
+        </w:tc>
+        <w:tc>
+          <w:tcPr>
+            <w:tcW w:w="2355" w:type="dxa"/>
           </w:tcPr>
           <w:p>
             <w:pPr>
@@ -2884,14 +1117,9 @@
                 <w:szCs w:val="22"/>
                 <w:lang w:val="en-US" w:eastAsia="zh-CN"/>
               </w:rPr>
-              <w:t>-47</w:t>
-            </w:r>
-          </w:p>
-        </w:tc>
-        <w:tc>
-          <w:tcPr>
-            <w:tcW w:w="2355" w:type="dxa"/>
-          </w:tcPr>
+              <w:t>特征点匹配失败，</w:t>
+            </w:r>
+          </w:p>
           <w:p>
             <w:pPr>
               <w:keepNext w:val="0"/>
@@ -2926,7 +1154,7 @@
                 <w:szCs w:val="22"/>
                 <w:lang w:val="en-US" w:eastAsia="zh-CN"/>
               </w:rPr>
-              <w:t>稀疏点全部滤除，剩余0个三维点</w:t>
+              <w:t>0对图片特征可匹配</w:t>
             </w:r>
           </w:p>
         </w:tc>
@@ -2968,7 +1196,7 @@
                 <w:szCs w:val="22"/>
                 <w:lang w:val="en-US" w:eastAsia="zh-CN"/>
               </w:rPr>
-              <w:t>图片数目过少</w:t>
+              <w:t>图片重叠比率不足</w:t>
             </w:r>
           </w:p>
         </w:tc>
@@ -3010,7 +1238,694 @@
                 <w:szCs w:val="22"/>
                 <w:lang w:val="en-US" w:eastAsia="zh-CN"/>
               </w:rPr>
-              <w:t>增加图片数目</w:t>
+              <w:t>减小拍摄相邻图片的距离间隔或旋转角度</w:t>
+            </w:r>
+          </w:p>
+        </w:tc>
+      </w:tr>
+      <w:tr>
+        <w:tblPrEx>
+          <w:tblBorders>
+            <w:top w:val="single" w:color="auto" w:sz="4" w:space="0"/>
+            <w:left w:val="single" w:color="auto" w:sz="4" w:space="0"/>
+            <w:bottom w:val="single" w:color="auto" w:sz="4" w:space="0"/>
+            <w:right w:val="single" w:color="auto" w:sz="4" w:space="0"/>
+            <w:insideH w:val="single" w:color="auto" w:sz="4" w:space="0"/>
+            <w:insideV w:val="single" w:color="auto" w:sz="4" w:space="0"/>
+          </w:tblBorders>
+          <w:tblLayout w:type="fixed"/>
+          <w:tblCellMar>
+            <w:top w:w="0" w:type="dxa"/>
+            <w:left w:w="108" w:type="dxa"/>
+            <w:bottom w:w="0" w:type="dxa"/>
+            <w:right w:w="108" w:type="dxa"/>
+          </w:tblCellMar>
+        </w:tblPrEx>
+        <w:tc>
+          <w:tcPr>
+            <w:tcW w:w="825" w:type="dxa"/>
+          </w:tcPr>
+          <w:p>
+            <w:pPr>
+              <w:keepNext w:val="0"/>
+              <w:keepLines w:val="0"/>
+              <w:pageBreakBefore w:val="0"/>
+              <w:widowControl w:val="0"/>
+              <w:kinsoku/>
+              <w:wordWrap/>
+              <w:overflowPunct/>
+              <w:topLinePunct w:val="0"/>
+              <w:autoSpaceDE/>
+              <w:autoSpaceDN/>
+              <w:bidi w:val="0"/>
+              <w:adjustRightInd/>
+              <w:snapToGrid w:val="0"/>
+              <w:spacing w:before="0" w:beforeLines="0" w:line="240" w:lineRule="auto"/>
+              <w:ind w:left="0" w:leftChars="0" w:right="0" w:rightChars="0" w:firstLine="0" w:firstLineChars="0"/>
+              <w:jc w:val="center"/>
+              <w:textAlignment w:val="auto"/>
+              <w:outlineLvl w:val="9"/>
+              <w:rPr>
+                <w:rFonts w:hint="eastAsia"/>
+                <w:sz w:val="24"/>
+                <w:szCs w:val="22"/>
+                <w:lang w:val="en-US" w:eastAsia="zh-CN"/>
+              </w:rPr>
+            </w:pPr>
+            <w:r>
+              <w:rPr>
+                <w:rFonts w:hint="eastAsia"/>
+                <w:sz w:val="24"/>
+                <w:szCs w:val="22"/>
+                <w:lang w:val="en-US" w:eastAsia="zh-CN"/>
+              </w:rPr>
+              <w:t>5</w:t>
+            </w:r>
+          </w:p>
+        </w:tc>
+        <w:tc>
+          <w:tcPr>
+            <w:tcW w:w="1410" w:type="dxa"/>
+          </w:tcPr>
+          <w:p>
+            <w:pPr>
+              <w:keepNext w:val="0"/>
+              <w:keepLines w:val="0"/>
+              <w:pageBreakBefore w:val="0"/>
+              <w:widowControl w:val="0"/>
+              <w:kinsoku/>
+              <w:wordWrap/>
+              <w:overflowPunct/>
+              <w:topLinePunct w:val="0"/>
+              <w:autoSpaceDE/>
+              <w:autoSpaceDN/>
+              <w:bidi w:val="0"/>
+              <w:adjustRightInd/>
+              <w:snapToGrid w:val="0"/>
+              <w:spacing w:before="0" w:beforeLines="0" w:line="240" w:lineRule="auto"/>
+              <w:ind w:left="0" w:leftChars="0" w:right="0" w:rightChars="0" w:firstLine="0" w:firstLineChars="0"/>
+              <w:jc w:val="center"/>
+              <w:textAlignment w:val="auto"/>
+              <w:outlineLvl w:val="9"/>
+              <w:rPr>
+                <w:rFonts w:hint="eastAsia"/>
+                <w:sz w:val="24"/>
+                <w:szCs w:val="22"/>
+                <w:lang w:val="en-US" w:eastAsia="zh-CN"/>
+              </w:rPr>
+            </w:pPr>
+            <w:r>
+              <w:rPr>
+                <w:rFonts w:hint="eastAsia"/>
+                <w:sz w:val="24"/>
+                <w:szCs w:val="22"/>
+                <w:lang w:val="en-US" w:eastAsia="zh-CN"/>
+              </w:rPr>
+              <w:t>-33</w:t>
+            </w:r>
+          </w:p>
+        </w:tc>
+        <w:tc>
+          <w:tcPr>
+            <w:tcW w:w="2355" w:type="dxa"/>
+          </w:tcPr>
+          <w:p>
+            <w:pPr>
+              <w:keepNext w:val="0"/>
+              <w:keepLines w:val="0"/>
+              <w:pageBreakBefore w:val="0"/>
+              <w:widowControl w:val="0"/>
+              <w:kinsoku/>
+              <w:wordWrap/>
+              <w:overflowPunct/>
+              <w:topLinePunct w:val="0"/>
+              <w:autoSpaceDE/>
+              <w:autoSpaceDN/>
+              <w:bidi w:val="0"/>
+              <w:adjustRightInd/>
+              <w:snapToGrid w:val="0"/>
+              <w:spacing w:before="0" w:beforeLines="0" w:line="240" w:lineRule="auto"/>
+              <w:ind w:left="0" w:leftChars="0" w:right="0" w:rightChars="0" w:firstLine="0" w:firstLineChars="0"/>
+              <w:jc w:val="both"/>
+              <w:textAlignment w:val="auto"/>
+              <w:outlineLvl w:val="9"/>
+              <w:rPr>
+                <w:rFonts w:hint="eastAsia"/>
+                <w:sz w:val="24"/>
+                <w:szCs w:val="22"/>
+                <w:lang w:val="en-US" w:eastAsia="zh-CN"/>
+              </w:rPr>
+            </w:pPr>
+            <w:r>
+              <w:rPr>
+                <w:rFonts w:hint="eastAsia"/>
+                <w:sz w:val="24"/>
+                <w:szCs w:val="22"/>
+                <w:lang w:val="en-US" w:eastAsia="zh-CN"/>
+              </w:rPr>
+              <w:t>有效视点少于2个</w:t>
+            </w:r>
+          </w:p>
+        </w:tc>
+        <w:tc>
+          <w:tcPr>
+            <w:tcW w:w="2400" w:type="dxa"/>
+          </w:tcPr>
+          <w:p>
+            <w:pPr>
+              <w:keepNext w:val="0"/>
+              <w:keepLines w:val="0"/>
+              <w:pageBreakBefore w:val="0"/>
+              <w:widowControl w:val="0"/>
+              <w:kinsoku/>
+              <w:wordWrap/>
+              <w:overflowPunct/>
+              <w:topLinePunct w:val="0"/>
+              <w:autoSpaceDE/>
+              <w:autoSpaceDN/>
+              <w:bidi w:val="0"/>
+              <w:adjustRightInd/>
+              <w:snapToGrid w:val="0"/>
+              <w:spacing w:before="0" w:beforeLines="0" w:line="240" w:lineRule="auto"/>
+              <w:ind w:left="0" w:leftChars="0" w:right="0" w:rightChars="0" w:firstLine="0" w:firstLineChars="0"/>
+              <w:jc w:val="both"/>
+              <w:textAlignment w:val="auto"/>
+              <w:outlineLvl w:val="9"/>
+              <w:rPr>
+                <w:rFonts w:hint="eastAsia"/>
+                <w:sz w:val="24"/>
+                <w:szCs w:val="22"/>
+                <w:lang w:val="en-US" w:eastAsia="zh-CN"/>
+              </w:rPr>
+            </w:pPr>
+            <w:r>
+              <w:rPr>
+                <w:rFonts w:hint="eastAsia"/>
+                <w:sz w:val="24"/>
+                <w:szCs w:val="22"/>
+                <w:lang w:val="en-US" w:eastAsia="zh-CN"/>
+              </w:rPr>
+              <w:t>图片重叠比率不足</w:t>
+            </w:r>
+          </w:p>
+        </w:tc>
+        <w:tc>
+          <w:tcPr>
+            <w:tcW w:w="3420" w:type="dxa"/>
+          </w:tcPr>
+          <w:p>
+            <w:pPr>
+              <w:keepNext w:val="0"/>
+              <w:keepLines w:val="0"/>
+              <w:pageBreakBefore w:val="0"/>
+              <w:widowControl w:val="0"/>
+              <w:kinsoku/>
+              <w:wordWrap/>
+              <w:overflowPunct/>
+              <w:topLinePunct w:val="0"/>
+              <w:autoSpaceDE/>
+              <w:autoSpaceDN/>
+              <w:bidi w:val="0"/>
+              <w:adjustRightInd/>
+              <w:snapToGrid w:val="0"/>
+              <w:spacing w:before="0" w:beforeLines="0" w:line="240" w:lineRule="auto"/>
+              <w:ind w:left="0" w:leftChars="0" w:right="0" w:rightChars="0" w:firstLine="0" w:firstLineChars="0"/>
+              <w:jc w:val="both"/>
+              <w:textAlignment w:val="auto"/>
+              <w:outlineLvl w:val="9"/>
+              <w:rPr>
+                <w:rFonts w:hint="eastAsia"/>
+                <w:sz w:val="24"/>
+                <w:szCs w:val="22"/>
+                <w:lang w:val="en-US" w:eastAsia="zh-CN"/>
+              </w:rPr>
+            </w:pPr>
+            <w:r>
+              <w:rPr>
+                <w:rFonts w:hint="eastAsia"/>
+                <w:sz w:val="24"/>
+                <w:szCs w:val="22"/>
+                <w:lang w:val="en-US" w:eastAsia="zh-CN"/>
+              </w:rPr>
+              <w:t>增加照片的重叠度</w:t>
+            </w:r>
+          </w:p>
+        </w:tc>
+      </w:tr>
+      <w:tr>
+        <w:tblPrEx>
+          <w:tblBorders>
+            <w:top w:val="single" w:color="auto" w:sz="4" w:space="0"/>
+            <w:left w:val="single" w:color="auto" w:sz="4" w:space="0"/>
+            <w:bottom w:val="single" w:color="auto" w:sz="4" w:space="0"/>
+            <w:right w:val="single" w:color="auto" w:sz="4" w:space="0"/>
+            <w:insideH w:val="single" w:color="auto" w:sz="4" w:space="0"/>
+            <w:insideV w:val="single" w:color="auto" w:sz="4" w:space="0"/>
+          </w:tblBorders>
+          <w:tblLayout w:type="fixed"/>
+          <w:tblCellMar>
+            <w:top w:w="0" w:type="dxa"/>
+            <w:left w:w="108" w:type="dxa"/>
+            <w:bottom w:w="0" w:type="dxa"/>
+            <w:right w:w="108" w:type="dxa"/>
+          </w:tblCellMar>
+        </w:tblPrEx>
+        <w:tc>
+          <w:tcPr>
+            <w:tcW w:w="825" w:type="dxa"/>
+          </w:tcPr>
+          <w:p>
+            <w:pPr>
+              <w:keepNext w:val="0"/>
+              <w:keepLines w:val="0"/>
+              <w:pageBreakBefore w:val="0"/>
+              <w:widowControl w:val="0"/>
+              <w:kinsoku/>
+              <w:wordWrap/>
+              <w:overflowPunct/>
+              <w:topLinePunct w:val="0"/>
+              <w:autoSpaceDE/>
+              <w:autoSpaceDN/>
+              <w:bidi w:val="0"/>
+              <w:adjustRightInd/>
+              <w:snapToGrid w:val="0"/>
+              <w:spacing w:before="0" w:beforeLines="0" w:line="240" w:lineRule="auto"/>
+              <w:ind w:left="0" w:leftChars="0" w:right="0" w:rightChars="0" w:firstLine="0" w:firstLineChars="0"/>
+              <w:jc w:val="center"/>
+              <w:textAlignment w:val="auto"/>
+              <w:outlineLvl w:val="9"/>
+              <w:rPr>
+                <w:rFonts w:hint="eastAsia"/>
+                <w:sz w:val="24"/>
+                <w:szCs w:val="22"/>
+                <w:lang w:val="en-US" w:eastAsia="zh-CN"/>
+              </w:rPr>
+            </w:pPr>
+            <w:r>
+              <w:rPr>
+                <w:rFonts w:hint="eastAsia"/>
+                <w:sz w:val="24"/>
+                <w:szCs w:val="22"/>
+                <w:lang w:val="en-US" w:eastAsia="zh-CN"/>
+              </w:rPr>
+              <w:t>6</w:t>
+            </w:r>
+          </w:p>
+        </w:tc>
+        <w:tc>
+          <w:tcPr>
+            <w:tcW w:w="1410" w:type="dxa"/>
+          </w:tcPr>
+          <w:p>
+            <w:pPr>
+              <w:keepNext w:val="0"/>
+              <w:keepLines w:val="0"/>
+              <w:pageBreakBefore w:val="0"/>
+              <w:widowControl w:val="0"/>
+              <w:kinsoku/>
+              <w:wordWrap/>
+              <w:overflowPunct/>
+              <w:topLinePunct w:val="0"/>
+              <w:autoSpaceDE/>
+              <w:autoSpaceDN/>
+              <w:bidi w:val="0"/>
+              <w:adjustRightInd/>
+              <w:snapToGrid w:val="0"/>
+              <w:spacing w:before="0" w:beforeLines="0" w:line="240" w:lineRule="auto"/>
+              <w:ind w:left="0" w:leftChars="0" w:right="0" w:rightChars="0" w:firstLine="0" w:firstLineChars="0"/>
+              <w:jc w:val="center"/>
+              <w:textAlignment w:val="auto"/>
+              <w:outlineLvl w:val="9"/>
+              <w:rPr>
+                <w:rFonts w:hint="eastAsia"/>
+                <w:sz w:val="24"/>
+                <w:szCs w:val="22"/>
+                <w:lang w:val="en-US" w:eastAsia="zh-CN"/>
+              </w:rPr>
+            </w:pPr>
+            <w:r>
+              <w:rPr>
+                <w:rFonts w:hint="eastAsia"/>
+                <w:sz w:val="24"/>
+                <w:szCs w:val="22"/>
+                <w:lang w:val="en-US" w:eastAsia="zh-CN"/>
+              </w:rPr>
+              <w:t>-36</w:t>
+            </w:r>
+          </w:p>
+        </w:tc>
+        <w:tc>
+          <w:tcPr>
+            <w:tcW w:w="2355" w:type="dxa"/>
+          </w:tcPr>
+          <w:p>
+            <w:pPr>
+              <w:keepNext w:val="0"/>
+              <w:keepLines w:val="0"/>
+              <w:pageBreakBefore w:val="0"/>
+              <w:widowControl w:val="0"/>
+              <w:kinsoku/>
+              <w:wordWrap/>
+              <w:overflowPunct/>
+              <w:topLinePunct w:val="0"/>
+              <w:autoSpaceDE/>
+              <w:autoSpaceDN/>
+              <w:bidi w:val="0"/>
+              <w:adjustRightInd/>
+              <w:snapToGrid w:val="0"/>
+              <w:spacing w:before="0" w:beforeLines="0" w:line="240" w:lineRule="auto"/>
+              <w:ind w:left="0" w:leftChars="0" w:right="0" w:rightChars="0" w:firstLine="0" w:firstLineChars="0"/>
+              <w:jc w:val="both"/>
+              <w:textAlignment w:val="auto"/>
+              <w:outlineLvl w:val="9"/>
+              <w:rPr>
+                <w:rFonts w:hint="eastAsia"/>
+                <w:sz w:val="24"/>
+                <w:szCs w:val="22"/>
+                <w:lang w:val="en-US" w:eastAsia="zh-CN"/>
+              </w:rPr>
+            </w:pPr>
+            <w:r>
+              <w:rPr>
+                <w:rFonts w:hint="eastAsia"/>
+                <w:sz w:val="24"/>
+                <w:szCs w:val="22"/>
+                <w:lang w:val="en-US" w:eastAsia="zh-CN"/>
+              </w:rPr>
+              <w:t>0个视点位置被重建</w:t>
+            </w:r>
+          </w:p>
+        </w:tc>
+        <w:tc>
+          <w:tcPr>
+            <w:tcW w:w="2400" w:type="dxa"/>
+          </w:tcPr>
+          <w:p>
+            <w:pPr>
+              <w:keepNext w:val="0"/>
+              <w:keepLines w:val="0"/>
+              <w:pageBreakBefore w:val="0"/>
+              <w:widowControl w:val="0"/>
+              <w:kinsoku/>
+              <w:wordWrap/>
+              <w:overflowPunct/>
+              <w:topLinePunct w:val="0"/>
+              <w:autoSpaceDE/>
+              <w:autoSpaceDN/>
+              <w:bidi w:val="0"/>
+              <w:adjustRightInd/>
+              <w:snapToGrid w:val="0"/>
+              <w:spacing w:before="0" w:beforeLines="0" w:line="240" w:lineRule="auto"/>
+              <w:ind w:left="0" w:leftChars="0" w:right="0" w:rightChars="0" w:firstLine="0" w:firstLineChars="0"/>
+              <w:jc w:val="both"/>
+              <w:textAlignment w:val="auto"/>
+              <w:outlineLvl w:val="9"/>
+              <w:rPr>
+                <w:rFonts w:hint="eastAsia"/>
+                <w:sz w:val="24"/>
+                <w:szCs w:val="22"/>
+                <w:lang w:val="en-US" w:eastAsia="zh-CN"/>
+              </w:rPr>
+            </w:pPr>
+            <w:r>
+              <w:rPr>
+                <w:rFonts w:hint="eastAsia"/>
+                <w:sz w:val="24"/>
+                <w:szCs w:val="22"/>
+                <w:lang w:val="en-US" w:eastAsia="zh-CN"/>
+              </w:rPr>
+              <w:t>视点全部被滤除</w:t>
+            </w:r>
+          </w:p>
+        </w:tc>
+        <w:tc>
+          <w:tcPr>
+            <w:tcW w:w="3420" w:type="dxa"/>
+          </w:tcPr>
+          <w:p>
+            <w:pPr>
+              <w:keepNext w:val="0"/>
+              <w:keepLines w:val="0"/>
+              <w:pageBreakBefore w:val="0"/>
+              <w:widowControl w:val="0"/>
+              <w:kinsoku/>
+              <w:wordWrap/>
+              <w:overflowPunct/>
+              <w:topLinePunct w:val="0"/>
+              <w:autoSpaceDE/>
+              <w:autoSpaceDN/>
+              <w:bidi w:val="0"/>
+              <w:adjustRightInd/>
+              <w:snapToGrid w:val="0"/>
+              <w:spacing w:before="0" w:beforeLines="0" w:line="240" w:lineRule="auto"/>
+              <w:ind w:left="0" w:leftChars="0" w:right="0" w:rightChars="0" w:firstLine="0" w:firstLineChars="0"/>
+              <w:jc w:val="both"/>
+              <w:textAlignment w:val="auto"/>
+              <w:outlineLvl w:val="9"/>
+              <w:rPr>
+                <w:rFonts w:hint="eastAsia"/>
+                <w:sz w:val="24"/>
+                <w:szCs w:val="22"/>
+                <w:lang w:val="en-US" w:eastAsia="zh-CN"/>
+              </w:rPr>
+            </w:pPr>
+            <w:r>
+              <w:rPr>
+                <w:rFonts w:hint="eastAsia"/>
+                <w:sz w:val="24"/>
+                <w:szCs w:val="22"/>
+                <w:lang w:val="en-US" w:eastAsia="zh-CN"/>
+              </w:rPr>
+              <w:t>重新拍摄</w:t>
+            </w:r>
+          </w:p>
+        </w:tc>
+      </w:tr>
+      <w:tr>
+        <w:tblPrEx>
+          <w:tblBorders>
+            <w:top w:val="single" w:color="auto" w:sz="4" w:space="0"/>
+            <w:left w:val="single" w:color="auto" w:sz="4" w:space="0"/>
+            <w:bottom w:val="single" w:color="auto" w:sz="4" w:space="0"/>
+            <w:right w:val="single" w:color="auto" w:sz="4" w:space="0"/>
+            <w:insideH w:val="single" w:color="auto" w:sz="4" w:space="0"/>
+            <w:insideV w:val="single" w:color="auto" w:sz="4" w:space="0"/>
+          </w:tblBorders>
+          <w:tblLayout w:type="fixed"/>
+          <w:tblCellMar>
+            <w:top w:w="0" w:type="dxa"/>
+            <w:left w:w="108" w:type="dxa"/>
+            <w:bottom w:w="0" w:type="dxa"/>
+            <w:right w:w="108" w:type="dxa"/>
+          </w:tblCellMar>
+        </w:tblPrEx>
+        <w:tc>
+          <w:tcPr>
+            <w:tcW w:w="825" w:type="dxa"/>
+          </w:tcPr>
+          <w:p>
+            <w:pPr>
+              <w:keepNext w:val="0"/>
+              <w:keepLines w:val="0"/>
+              <w:pageBreakBefore w:val="0"/>
+              <w:widowControl w:val="0"/>
+              <w:kinsoku/>
+              <w:wordWrap/>
+              <w:overflowPunct/>
+              <w:topLinePunct w:val="0"/>
+              <w:autoSpaceDE/>
+              <w:autoSpaceDN/>
+              <w:bidi w:val="0"/>
+              <w:adjustRightInd/>
+              <w:snapToGrid w:val="0"/>
+              <w:spacing w:before="0" w:beforeLines="0" w:line="240" w:lineRule="auto"/>
+              <w:ind w:left="0" w:leftChars="0" w:right="0" w:rightChars="0" w:firstLine="0" w:firstLineChars="0"/>
+              <w:jc w:val="center"/>
+              <w:textAlignment w:val="auto"/>
+              <w:outlineLvl w:val="9"/>
+              <w:rPr>
+                <w:rFonts w:hint="eastAsia"/>
+                <w:sz w:val="24"/>
+                <w:szCs w:val="22"/>
+                <w:lang w:val="en-US" w:eastAsia="zh-CN"/>
+              </w:rPr>
+            </w:pPr>
+            <w:r>
+              <w:rPr>
+                <w:rFonts w:hint="eastAsia"/>
+                <w:sz w:val="24"/>
+                <w:szCs w:val="22"/>
+                <w:lang w:val="en-US" w:eastAsia="zh-CN"/>
+              </w:rPr>
+              <w:t>7</w:t>
+            </w:r>
+          </w:p>
+        </w:tc>
+        <w:tc>
+          <w:tcPr>
+            <w:tcW w:w="1410" w:type="dxa"/>
+          </w:tcPr>
+          <w:p>
+            <w:pPr>
+              <w:keepNext w:val="0"/>
+              <w:keepLines w:val="0"/>
+              <w:pageBreakBefore w:val="0"/>
+              <w:widowControl w:val="0"/>
+              <w:kinsoku/>
+              <w:wordWrap/>
+              <w:overflowPunct/>
+              <w:topLinePunct w:val="0"/>
+              <w:autoSpaceDE/>
+              <w:autoSpaceDN/>
+              <w:bidi w:val="0"/>
+              <w:adjustRightInd/>
+              <w:snapToGrid w:val="0"/>
+              <w:spacing w:before="0" w:beforeLines="0" w:line="240" w:lineRule="auto"/>
+              <w:ind w:left="0" w:leftChars="0" w:right="0" w:rightChars="0" w:firstLine="0" w:firstLineChars="0"/>
+              <w:jc w:val="center"/>
+              <w:textAlignment w:val="auto"/>
+              <w:outlineLvl w:val="9"/>
+              <w:rPr>
+                <w:rFonts w:hint="eastAsia"/>
+                <w:sz w:val="24"/>
+                <w:szCs w:val="22"/>
+                <w:lang w:val="en-US" w:eastAsia="zh-CN"/>
+              </w:rPr>
+            </w:pPr>
+            <w:r>
+              <w:rPr>
+                <w:rFonts w:hint="eastAsia"/>
+                <w:sz w:val="24"/>
+                <w:szCs w:val="22"/>
+                <w:lang w:val="en-US" w:eastAsia="zh-CN"/>
+              </w:rPr>
+              <w:t>-37</w:t>
+            </w:r>
+          </w:p>
+        </w:tc>
+        <w:tc>
+          <w:tcPr>
+            <w:tcW w:w="2355" w:type="dxa"/>
+          </w:tcPr>
+          <w:p>
+            <w:pPr>
+              <w:keepNext w:val="0"/>
+              <w:keepLines w:val="0"/>
+              <w:pageBreakBefore w:val="0"/>
+              <w:widowControl w:val="0"/>
+              <w:kinsoku/>
+              <w:wordWrap/>
+              <w:overflowPunct/>
+              <w:topLinePunct w:val="0"/>
+              <w:autoSpaceDE/>
+              <w:autoSpaceDN/>
+              <w:bidi w:val="0"/>
+              <w:adjustRightInd/>
+              <w:snapToGrid w:val="0"/>
+              <w:spacing w:before="0" w:beforeLines="0" w:line="240" w:lineRule="auto"/>
+              <w:ind w:left="0" w:leftChars="0" w:right="0" w:rightChars="0" w:firstLine="0" w:firstLineChars="0"/>
+              <w:jc w:val="both"/>
+              <w:textAlignment w:val="auto"/>
+              <w:outlineLvl w:val="9"/>
+              <w:rPr>
+                <w:rFonts w:hint="eastAsia"/>
+                <w:sz w:val="24"/>
+                <w:szCs w:val="22"/>
+                <w:lang w:val="en-US" w:eastAsia="zh-CN"/>
+              </w:rPr>
+            </w:pPr>
+            <w:r>
+              <w:rPr>
+                <w:rFonts w:hint="eastAsia"/>
+                <w:sz w:val="24"/>
+                <w:szCs w:val="22"/>
+                <w:lang w:val="en-US" w:eastAsia="zh-CN"/>
+              </w:rPr>
+              <w:t>剩余0个轨迹点</w:t>
+            </w:r>
+          </w:p>
+        </w:tc>
+        <w:tc>
+          <w:tcPr>
+            <w:tcW w:w="2400" w:type="dxa"/>
+          </w:tcPr>
+          <w:p>
+            <w:pPr>
+              <w:keepNext w:val="0"/>
+              <w:keepLines w:val="0"/>
+              <w:pageBreakBefore w:val="0"/>
+              <w:widowControl w:val="0"/>
+              <w:kinsoku/>
+              <w:wordWrap/>
+              <w:overflowPunct/>
+              <w:topLinePunct w:val="0"/>
+              <w:autoSpaceDE/>
+              <w:autoSpaceDN/>
+              <w:bidi w:val="0"/>
+              <w:adjustRightInd/>
+              <w:snapToGrid w:val="0"/>
+              <w:spacing w:before="0" w:beforeLines="0" w:line="240" w:lineRule="auto"/>
+              <w:ind w:left="0" w:leftChars="0" w:right="0" w:rightChars="0" w:firstLine="0" w:firstLineChars="0"/>
+              <w:jc w:val="both"/>
+              <w:textAlignment w:val="auto"/>
+              <w:outlineLvl w:val="9"/>
+              <w:rPr>
+                <w:rFonts w:hint="eastAsia"/>
+                <w:sz w:val="24"/>
+                <w:szCs w:val="22"/>
+                <w:lang w:val="en-US" w:eastAsia="zh-CN"/>
+              </w:rPr>
+            </w:pPr>
+            <w:r>
+              <w:rPr>
+                <w:rFonts w:hint="eastAsia"/>
+                <w:sz w:val="24"/>
+                <w:szCs w:val="22"/>
+                <w:lang w:val="en-US" w:eastAsia="zh-CN"/>
+              </w:rPr>
+              <w:t>轨迹点全部被滤除</w:t>
+            </w:r>
+          </w:p>
+        </w:tc>
+        <w:tc>
+          <w:tcPr>
+            <w:tcW w:w="3420" w:type="dxa"/>
+          </w:tcPr>
+          <w:p>
+            <w:pPr>
+              <w:keepNext w:val="0"/>
+              <w:keepLines w:val="0"/>
+              <w:pageBreakBefore w:val="0"/>
+              <w:widowControl w:val="0"/>
+              <w:kinsoku/>
+              <w:wordWrap/>
+              <w:overflowPunct/>
+              <w:topLinePunct w:val="0"/>
+              <w:autoSpaceDE/>
+              <w:autoSpaceDN/>
+              <w:bidi w:val="0"/>
+              <w:adjustRightInd/>
+              <w:snapToGrid w:val="0"/>
+              <w:spacing w:before="0" w:beforeLines="0" w:line="240" w:lineRule="auto"/>
+              <w:ind w:left="0" w:leftChars="0" w:right="0" w:rightChars="0" w:firstLine="0" w:firstLineChars="0"/>
+              <w:jc w:val="both"/>
+              <w:textAlignment w:val="auto"/>
+              <w:outlineLvl w:val="9"/>
+              <w:rPr>
+                <w:rFonts w:hint="eastAsia"/>
+                <w:sz w:val="24"/>
+                <w:szCs w:val="22"/>
+                <w:lang w:val="en-US" w:eastAsia="zh-CN"/>
+              </w:rPr>
+            </w:pPr>
+            <w:r>
+              <w:rPr>
+                <w:rFonts w:hint="eastAsia"/>
+                <w:sz w:val="24"/>
+                <w:szCs w:val="22"/>
+                <w:lang w:val="en-US" w:eastAsia="zh-CN"/>
+              </w:rPr>
+              <w:t>增加图片或重新拍摄</w:t>
             </w:r>
           </w:p>
         </w:tc>
@@ -3300,7 +2215,7 @@
                 <w:szCs w:val="22"/>
                 <w:lang w:val="en-US" w:eastAsia="zh-CN"/>
               </w:rPr>
-              <w:t>-53</w:t>
+              <w:t>-43</w:t>
             </w:r>
           </w:p>
         </w:tc>
@@ -3342,7 +2257,7 @@
                 <w:szCs w:val="22"/>
                 <w:lang w:val="en-US" w:eastAsia="zh-CN"/>
               </w:rPr>
-              <w:t>缺少稠密文件</w:t>
+              <w:t>缺少稀疏文件</w:t>
             </w:r>
           </w:p>
         </w:tc>
@@ -3384,7 +2299,7 @@
                 <w:szCs w:val="22"/>
                 <w:lang w:val="en-US" w:eastAsia="zh-CN"/>
               </w:rPr>
-              <w:t>稠密文件不存在</w:t>
+              <w:t>稀疏文件不存在</w:t>
             </w:r>
           </w:p>
         </w:tc>
@@ -3426,6 +2341,1118 @@
                 <w:szCs w:val="22"/>
                 <w:lang w:val="en-US" w:eastAsia="zh-CN"/>
               </w:rPr>
+              <w:t>检查是否稀疏重建是否成功</w:t>
+            </w:r>
+          </w:p>
+        </w:tc>
+      </w:tr>
+      <w:tr>
+        <w:tblPrEx>
+          <w:tblBorders>
+            <w:top w:val="single" w:color="auto" w:sz="4" w:space="0"/>
+            <w:left w:val="single" w:color="auto" w:sz="4" w:space="0"/>
+            <w:bottom w:val="single" w:color="auto" w:sz="4" w:space="0"/>
+            <w:right w:val="single" w:color="auto" w:sz="4" w:space="0"/>
+            <w:insideH w:val="single" w:color="auto" w:sz="4" w:space="0"/>
+            <w:insideV w:val="single" w:color="auto" w:sz="4" w:space="0"/>
+          </w:tblBorders>
+          <w:tblLayout w:type="fixed"/>
+          <w:tblCellMar>
+            <w:top w:w="0" w:type="dxa"/>
+            <w:left w:w="108" w:type="dxa"/>
+            <w:bottom w:w="0" w:type="dxa"/>
+            <w:right w:w="108" w:type="dxa"/>
+          </w:tblCellMar>
+        </w:tblPrEx>
+        <w:tc>
+          <w:tcPr>
+            <w:tcW w:w="825" w:type="dxa"/>
+          </w:tcPr>
+          <w:p>
+            <w:pPr>
+              <w:keepNext w:val="0"/>
+              <w:keepLines w:val="0"/>
+              <w:pageBreakBefore w:val="0"/>
+              <w:widowControl w:val="0"/>
+              <w:kinsoku/>
+              <w:wordWrap/>
+              <w:overflowPunct/>
+              <w:topLinePunct w:val="0"/>
+              <w:autoSpaceDE/>
+              <w:autoSpaceDN/>
+              <w:bidi w:val="0"/>
+              <w:adjustRightInd/>
+              <w:snapToGrid w:val="0"/>
+              <w:spacing w:before="0" w:beforeLines="0" w:line="240" w:lineRule="auto"/>
+              <w:ind w:left="0" w:leftChars="0" w:right="0" w:rightChars="0" w:firstLine="0" w:firstLineChars="0"/>
+              <w:jc w:val="both"/>
+              <w:textAlignment w:val="auto"/>
+              <w:outlineLvl w:val="9"/>
+              <w:rPr>
+                <w:rFonts w:hint="eastAsia"/>
+                <w:sz w:val="24"/>
+                <w:szCs w:val="22"/>
+                <w:lang w:val="en-US" w:eastAsia="zh-CN"/>
+              </w:rPr>
+            </w:pPr>
+            <w:r>
+              <w:rPr>
+                <w:rFonts w:hint="eastAsia"/>
+                <w:sz w:val="24"/>
+                <w:szCs w:val="22"/>
+                <w:lang w:val="en-US" w:eastAsia="zh-CN"/>
+              </w:rPr>
+              <w:t>2</w:t>
+            </w:r>
+          </w:p>
+        </w:tc>
+        <w:tc>
+          <w:tcPr>
+            <w:tcW w:w="1410" w:type="dxa"/>
+          </w:tcPr>
+          <w:p>
+            <w:pPr>
+              <w:keepNext w:val="0"/>
+              <w:keepLines w:val="0"/>
+              <w:pageBreakBefore w:val="0"/>
+              <w:widowControl w:val="0"/>
+              <w:kinsoku/>
+              <w:wordWrap/>
+              <w:overflowPunct/>
+              <w:topLinePunct w:val="0"/>
+              <w:autoSpaceDE/>
+              <w:autoSpaceDN/>
+              <w:bidi w:val="0"/>
+              <w:adjustRightInd/>
+              <w:snapToGrid w:val="0"/>
+              <w:spacing w:before="0" w:beforeLines="0" w:line="240" w:lineRule="auto"/>
+              <w:ind w:left="0" w:leftChars="0" w:right="0" w:rightChars="0" w:firstLine="0" w:firstLineChars="0"/>
+              <w:jc w:val="both"/>
+              <w:textAlignment w:val="auto"/>
+              <w:outlineLvl w:val="9"/>
+              <w:rPr>
+                <w:rFonts w:hint="eastAsia"/>
+                <w:sz w:val="24"/>
+                <w:szCs w:val="22"/>
+                <w:lang w:val="en-US" w:eastAsia="zh-CN"/>
+              </w:rPr>
+            </w:pPr>
+            <w:r>
+              <w:rPr>
+                <w:rFonts w:hint="eastAsia"/>
+                <w:sz w:val="24"/>
+                <w:szCs w:val="22"/>
+                <w:lang w:val="en-US" w:eastAsia="zh-CN"/>
+              </w:rPr>
+              <w:t>-45</w:t>
+            </w:r>
+          </w:p>
+        </w:tc>
+        <w:tc>
+          <w:tcPr>
+            <w:tcW w:w="2355" w:type="dxa"/>
+          </w:tcPr>
+          <w:p>
+            <w:pPr>
+              <w:keepNext w:val="0"/>
+              <w:keepLines w:val="0"/>
+              <w:pageBreakBefore w:val="0"/>
+              <w:widowControl w:val="0"/>
+              <w:kinsoku/>
+              <w:wordWrap/>
+              <w:overflowPunct/>
+              <w:topLinePunct w:val="0"/>
+              <w:autoSpaceDE/>
+              <w:autoSpaceDN/>
+              <w:bidi w:val="0"/>
+              <w:adjustRightInd/>
+              <w:snapToGrid w:val="0"/>
+              <w:spacing w:before="0" w:beforeLines="0" w:line="240" w:lineRule="auto"/>
+              <w:ind w:left="0" w:leftChars="0" w:right="0" w:rightChars="0" w:firstLine="0" w:firstLineChars="0"/>
+              <w:jc w:val="both"/>
+              <w:textAlignment w:val="auto"/>
+              <w:outlineLvl w:val="9"/>
+              <w:rPr>
+                <w:rFonts w:hint="eastAsia"/>
+                <w:sz w:val="24"/>
+                <w:szCs w:val="22"/>
+                <w:lang w:val="en-US" w:eastAsia="zh-CN"/>
+              </w:rPr>
+            </w:pPr>
+            <w:r>
+              <w:rPr>
+                <w:rFonts w:hint="eastAsia"/>
+                <w:sz w:val="24"/>
+                <w:szCs w:val="22"/>
+                <w:lang w:val="en-US" w:eastAsia="zh-CN"/>
+              </w:rPr>
+              <w:t>缺少稠密重建模块</w:t>
+            </w:r>
+          </w:p>
+        </w:tc>
+        <w:tc>
+          <w:tcPr>
+            <w:tcW w:w="2400" w:type="dxa"/>
+          </w:tcPr>
+          <w:p>
+            <w:pPr>
+              <w:keepNext w:val="0"/>
+              <w:keepLines w:val="0"/>
+              <w:pageBreakBefore w:val="0"/>
+              <w:widowControl w:val="0"/>
+              <w:kinsoku/>
+              <w:wordWrap/>
+              <w:overflowPunct/>
+              <w:topLinePunct w:val="0"/>
+              <w:autoSpaceDE/>
+              <w:autoSpaceDN/>
+              <w:bidi w:val="0"/>
+              <w:adjustRightInd/>
+              <w:snapToGrid w:val="0"/>
+              <w:spacing w:before="0" w:beforeLines="0" w:line="240" w:lineRule="auto"/>
+              <w:ind w:left="0" w:leftChars="0" w:right="0" w:rightChars="0" w:firstLine="0" w:firstLineChars="0"/>
+              <w:jc w:val="both"/>
+              <w:textAlignment w:val="auto"/>
+              <w:outlineLvl w:val="9"/>
+              <w:rPr>
+                <w:rFonts w:hint="eastAsia"/>
+                <w:sz w:val="24"/>
+                <w:szCs w:val="22"/>
+                <w:lang w:val="en-US" w:eastAsia="zh-CN"/>
+              </w:rPr>
+            </w:pPr>
+            <w:r>
+              <w:rPr>
+                <w:rFonts w:hint="eastAsia"/>
+                <w:sz w:val="24"/>
+                <w:szCs w:val="22"/>
+                <w:lang w:val="en-US" w:eastAsia="zh-CN"/>
+              </w:rPr>
+              <w:t>稠密重建模块文件不存在</w:t>
+            </w:r>
+          </w:p>
+        </w:tc>
+        <w:tc>
+          <w:tcPr>
+            <w:tcW w:w="3420" w:type="dxa"/>
+          </w:tcPr>
+          <w:p>
+            <w:pPr>
+              <w:keepNext w:val="0"/>
+              <w:keepLines w:val="0"/>
+              <w:pageBreakBefore w:val="0"/>
+              <w:widowControl w:val="0"/>
+              <w:kinsoku/>
+              <w:wordWrap/>
+              <w:overflowPunct/>
+              <w:topLinePunct w:val="0"/>
+              <w:autoSpaceDE/>
+              <w:autoSpaceDN/>
+              <w:bidi w:val="0"/>
+              <w:adjustRightInd/>
+              <w:snapToGrid w:val="0"/>
+              <w:spacing w:before="0" w:beforeLines="0" w:line="240" w:lineRule="auto"/>
+              <w:ind w:left="0" w:leftChars="0" w:right="0" w:rightChars="0" w:firstLine="0" w:firstLineChars="0"/>
+              <w:jc w:val="both"/>
+              <w:textAlignment w:val="auto"/>
+              <w:outlineLvl w:val="9"/>
+              <w:rPr>
+                <w:rFonts w:hint="eastAsia"/>
+                <w:sz w:val="24"/>
+                <w:szCs w:val="22"/>
+                <w:lang w:val="en-US" w:eastAsia="zh-CN"/>
+              </w:rPr>
+            </w:pPr>
+            <w:r>
+              <w:rPr>
+                <w:rFonts w:hint="eastAsia"/>
+                <w:sz w:val="24"/>
+                <w:szCs w:val="22"/>
+                <w:lang w:val="en-US" w:eastAsia="zh-CN"/>
+              </w:rPr>
+              <w:t>检查exe目录下是否存在cmvs.exe / genOption.exe / pmvs2.exe</w:t>
+            </w:r>
+          </w:p>
+        </w:tc>
+      </w:tr>
+      <w:tr>
+        <w:tblPrEx>
+          <w:tblBorders>
+            <w:top w:val="single" w:color="auto" w:sz="4" w:space="0"/>
+            <w:left w:val="single" w:color="auto" w:sz="4" w:space="0"/>
+            <w:bottom w:val="single" w:color="auto" w:sz="4" w:space="0"/>
+            <w:right w:val="single" w:color="auto" w:sz="4" w:space="0"/>
+            <w:insideH w:val="single" w:color="auto" w:sz="4" w:space="0"/>
+            <w:insideV w:val="single" w:color="auto" w:sz="4" w:space="0"/>
+          </w:tblBorders>
+          <w:tblLayout w:type="fixed"/>
+          <w:tblCellMar>
+            <w:top w:w="0" w:type="dxa"/>
+            <w:left w:w="108" w:type="dxa"/>
+            <w:bottom w:w="0" w:type="dxa"/>
+            <w:right w:w="108" w:type="dxa"/>
+          </w:tblCellMar>
+        </w:tblPrEx>
+        <w:tc>
+          <w:tcPr>
+            <w:tcW w:w="825" w:type="dxa"/>
+          </w:tcPr>
+          <w:p>
+            <w:pPr>
+              <w:keepNext w:val="0"/>
+              <w:keepLines w:val="0"/>
+              <w:pageBreakBefore w:val="0"/>
+              <w:widowControl w:val="0"/>
+              <w:kinsoku/>
+              <w:wordWrap/>
+              <w:overflowPunct/>
+              <w:topLinePunct w:val="0"/>
+              <w:autoSpaceDE/>
+              <w:autoSpaceDN/>
+              <w:bidi w:val="0"/>
+              <w:adjustRightInd/>
+              <w:snapToGrid w:val="0"/>
+              <w:spacing w:before="0" w:beforeLines="0" w:line="240" w:lineRule="auto"/>
+              <w:ind w:left="0" w:leftChars="0" w:right="0" w:rightChars="0" w:firstLine="0" w:firstLineChars="0"/>
+              <w:jc w:val="both"/>
+              <w:textAlignment w:val="auto"/>
+              <w:outlineLvl w:val="9"/>
+              <w:rPr>
+                <w:rFonts w:hint="eastAsia"/>
+                <w:sz w:val="24"/>
+                <w:szCs w:val="22"/>
+                <w:lang w:val="en-US" w:eastAsia="zh-CN"/>
+              </w:rPr>
+            </w:pPr>
+            <w:r>
+              <w:rPr>
+                <w:rFonts w:hint="eastAsia"/>
+                <w:sz w:val="24"/>
+                <w:szCs w:val="22"/>
+                <w:lang w:val="en-US" w:eastAsia="zh-CN"/>
+              </w:rPr>
+              <w:t>3</w:t>
+            </w:r>
+          </w:p>
+        </w:tc>
+        <w:tc>
+          <w:tcPr>
+            <w:tcW w:w="1410" w:type="dxa"/>
+          </w:tcPr>
+          <w:p>
+            <w:pPr>
+              <w:keepNext w:val="0"/>
+              <w:keepLines w:val="0"/>
+              <w:pageBreakBefore w:val="0"/>
+              <w:widowControl w:val="0"/>
+              <w:kinsoku/>
+              <w:wordWrap/>
+              <w:overflowPunct/>
+              <w:topLinePunct w:val="0"/>
+              <w:autoSpaceDE/>
+              <w:autoSpaceDN/>
+              <w:bidi w:val="0"/>
+              <w:adjustRightInd/>
+              <w:snapToGrid w:val="0"/>
+              <w:spacing w:before="0" w:beforeLines="0" w:line="240" w:lineRule="auto"/>
+              <w:ind w:left="0" w:leftChars="0" w:right="0" w:rightChars="0" w:firstLine="0" w:firstLineChars="0"/>
+              <w:jc w:val="both"/>
+              <w:textAlignment w:val="auto"/>
+              <w:outlineLvl w:val="9"/>
+              <w:rPr>
+                <w:rFonts w:hint="eastAsia"/>
+                <w:sz w:val="24"/>
+                <w:szCs w:val="22"/>
+                <w:lang w:val="en-US" w:eastAsia="zh-CN"/>
+              </w:rPr>
+            </w:pPr>
+            <w:r>
+              <w:rPr>
+                <w:rFonts w:hint="eastAsia"/>
+                <w:sz w:val="24"/>
+                <w:szCs w:val="22"/>
+                <w:lang w:val="en-US" w:eastAsia="zh-CN"/>
+              </w:rPr>
+              <w:t>-46</w:t>
+            </w:r>
+          </w:p>
+        </w:tc>
+        <w:tc>
+          <w:tcPr>
+            <w:tcW w:w="2355" w:type="dxa"/>
+          </w:tcPr>
+          <w:p>
+            <w:pPr>
+              <w:keepNext w:val="0"/>
+              <w:keepLines w:val="0"/>
+              <w:pageBreakBefore w:val="0"/>
+              <w:widowControl w:val="0"/>
+              <w:kinsoku/>
+              <w:wordWrap/>
+              <w:overflowPunct/>
+              <w:topLinePunct w:val="0"/>
+              <w:autoSpaceDE/>
+              <w:autoSpaceDN/>
+              <w:bidi w:val="0"/>
+              <w:adjustRightInd/>
+              <w:snapToGrid w:val="0"/>
+              <w:spacing w:before="0" w:beforeLines="0" w:line="240" w:lineRule="auto"/>
+              <w:ind w:left="0" w:leftChars="0" w:right="0" w:rightChars="0" w:firstLine="0" w:firstLineChars="0"/>
+              <w:jc w:val="both"/>
+              <w:textAlignment w:val="auto"/>
+              <w:outlineLvl w:val="9"/>
+              <w:rPr>
+                <w:rFonts w:hint="eastAsia"/>
+                <w:sz w:val="24"/>
+                <w:szCs w:val="22"/>
+                <w:lang w:val="en-US" w:eastAsia="zh-CN"/>
+              </w:rPr>
+            </w:pPr>
+            <w:r>
+              <w:rPr>
+                <w:rFonts w:hint="eastAsia"/>
+                <w:sz w:val="24"/>
+                <w:szCs w:val="22"/>
+                <w:lang w:val="en-US" w:eastAsia="zh-CN"/>
+              </w:rPr>
+              <w:t>稠密重建模块执行失败</w:t>
+            </w:r>
+          </w:p>
+        </w:tc>
+        <w:tc>
+          <w:tcPr>
+            <w:tcW w:w="2400" w:type="dxa"/>
+          </w:tcPr>
+          <w:p>
+            <w:pPr>
+              <w:keepNext w:val="0"/>
+              <w:keepLines w:val="0"/>
+              <w:pageBreakBefore w:val="0"/>
+              <w:widowControl w:val="0"/>
+              <w:kinsoku/>
+              <w:wordWrap/>
+              <w:overflowPunct/>
+              <w:topLinePunct w:val="0"/>
+              <w:autoSpaceDE/>
+              <w:autoSpaceDN/>
+              <w:bidi w:val="0"/>
+              <w:adjustRightInd/>
+              <w:snapToGrid w:val="0"/>
+              <w:spacing w:before="0" w:beforeLines="0" w:line="240" w:lineRule="auto"/>
+              <w:ind w:left="0" w:leftChars="0" w:right="0" w:rightChars="0" w:firstLine="0" w:firstLineChars="0"/>
+              <w:jc w:val="both"/>
+              <w:textAlignment w:val="auto"/>
+              <w:outlineLvl w:val="9"/>
+              <w:rPr>
+                <w:rFonts w:hint="eastAsia"/>
+                <w:sz w:val="24"/>
+                <w:szCs w:val="22"/>
+                <w:lang w:val="en-US" w:eastAsia="zh-CN"/>
+              </w:rPr>
+            </w:pPr>
+            <w:r>
+              <w:rPr>
+                <w:rFonts w:hint="eastAsia"/>
+                <w:sz w:val="24"/>
+                <w:szCs w:val="22"/>
+                <w:lang w:val="en-US" w:eastAsia="zh-CN"/>
+              </w:rPr>
+              <w:t>参数不支持</w:t>
+            </w:r>
+          </w:p>
+        </w:tc>
+        <w:tc>
+          <w:tcPr>
+            <w:tcW w:w="3420" w:type="dxa"/>
+          </w:tcPr>
+          <w:p>
+            <w:pPr>
+              <w:keepNext w:val="0"/>
+              <w:keepLines w:val="0"/>
+              <w:pageBreakBefore w:val="0"/>
+              <w:widowControl w:val="0"/>
+              <w:kinsoku/>
+              <w:wordWrap/>
+              <w:overflowPunct/>
+              <w:topLinePunct w:val="0"/>
+              <w:autoSpaceDE/>
+              <w:autoSpaceDN/>
+              <w:bidi w:val="0"/>
+              <w:adjustRightInd/>
+              <w:snapToGrid w:val="0"/>
+              <w:spacing w:before="0" w:beforeLines="0" w:line="240" w:lineRule="auto"/>
+              <w:ind w:left="0" w:leftChars="0" w:right="0" w:rightChars="0" w:firstLine="0" w:firstLineChars="0"/>
+              <w:jc w:val="both"/>
+              <w:textAlignment w:val="auto"/>
+              <w:outlineLvl w:val="9"/>
+              <w:rPr>
+                <w:rFonts w:hint="eastAsia"/>
+                <w:sz w:val="24"/>
+                <w:szCs w:val="22"/>
+                <w:lang w:val="en-US" w:eastAsia="zh-CN"/>
+              </w:rPr>
+            </w:pPr>
+            <w:r>
+              <w:rPr>
+                <w:rFonts w:hint="eastAsia"/>
+                <w:sz w:val="24"/>
+                <w:szCs w:val="22"/>
+                <w:lang w:val="en-US" w:eastAsia="zh-CN"/>
+              </w:rPr>
+              <w:t>检查稠密重建模块的参数是否配置正确</w:t>
+            </w:r>
+          </w:p>
+        </w:tc>
+      </w:tr>
+      <w:tr>
+        <w:tblPrEx>
+          <w:tblBorders>
+            <w:top w:val="single" w:color="auto" w:sz="4" w:space="0"/>
+            <w:left w:val="single" w:color="auto" w:sz="4" w:space="0"/>
+            <w:bottom w:val="single" w:color="auto" w:sz="4" w:space="0"/>
+            <w:right w:val="single" w:color="auto" w:sz="4" w:space="0"/>
+            <w:insideH w:val="single" w:color="auto" w:sz="4" w:space="0"/>
+            <w:insideV w:val="single" w:color="auto" w:sz="4" w:space="0"/>
+          </w:tblBorders>
+          <w:tblLayout w:type="fixed"/>
+          <w:tblCellMar>
+            <w:top w:w="0" w:type="dxa"/>
+            <w:left w:w="108" w:type="dxa"/>
+            <w:bottom w:w="0" w:type="dxa"/>
+            <w:right w:w="108" w:type="dxa"/>
+          </w:tblCellMar>
+        </w:tblPrEx>
+        <w:tc>
+          <w:tcPr>
+            <w:tcW w:w="825" w:type="dxa"/>
+          </w:tcPr>
+          <w:p>
+            <w:pPr>
+              <w:keepNext w:val="0"/>
+              <w:keepLines w:val="0"/>
+              <w:pageBreakBefore w:val="0"/>
+              <w:widowControl w:val="0"/>
+              <w:kinsoku/>
+              <w:wordWrap/>
+              <w:overflowPunct/>
+              <w:topLinePunct w:val="0"/>
+              <w:autoSpaceDE/>
+              <w:autoSpaceDN/>
+              <w:bidi w:val="0"/>
+              <w:adjustRightInd/>
+              <w:snapToGrid w:val="0"/>
+              <w:spacing w:before="0" w:beforeLines="0" w:line="240" w:lineRule="auto"/>
+              <w:ind w:left="0" w:leftChars="0" w:right="0" w:rightChars="0" w:firstLine="0" w:firstLineChars="0"/>
+              <w:jc w:val="both"/>
+              <w:textAlignment w:val="auto"/>
+              <w:outlineLvl w:val="9"/>
+              <w:rPr>
+                <w:rFonts w:hint="eastAsia"/>
+                <w:sz w:val="24"/>
+                <w:szCs w:val="22"/>
+                <w:lang w:val="en-US" w:eastAsia="zh-CN"/>
+              </w:rPr>
+            </w:pPr>
+            <w:r>
+              <w:rPr>
+                <w:rFonts w:hint="eastAsia"/>
+                <w:sz w:val="24"/>
+                <w:szCs w:val="22"/>
+                <w:lang w:val="en-US" w:eastAsia="zh-CN"/>
+              </w:rPr>
+              <w:t>4</w:t>
+            </w:r>
+          </w:p>
+        </w:tc>
+        <w:tc>
+          <w:tcPr>
+            <w:tcW w:w="1410" w:type="dxa"/>
+          </w:tcPr>
+          <w:p>
+            <w:pPr>
+              <w:keepNext w:val="0"/>
+              <w:keepLines w:val="0"/>
+              <w:pageBreakBefore w:val="0"/>
+              <w:widowControl w:val="0"/>
+              <w:kinsoku/>
+              <w:wordWrap/>
+              <w:overflowPunct/>
+              <w:topLinePunct w:val="0"/>
+              <w:autoSpaceDE/>
+              <w:autoSpaceDN/>
+              <w:bidi w:val="0"/>
+              <w:adjustRightInd/>
+              <w:snapToGrid w:val="0"/>
+              <w:spacing w:before="0" w:beforeLines="0" w:line="240" w:lineRule="auto"/>
+              <w:ind w:left="0" w:leftChars="0" w:right="0" w:rightChars="0" w:firstLine="0" w:firstLineChars="0"/>
+              <w:jc w:val="both"/>
+              <w:textAlignment w:val="auto"/>
+              <w:outlineLvl w:val="9"/>
+              <w:rPr>
+                <w:rFonts w:hint="eastAsia"/>
+                <w:sz w:val="24"/>
+                <w:szCs w:val="22"/>
+                <w:lang w:val="en-US" w:eastAsia="zh-CN"/>
+              </w:rPr>
+            </w:pPr>
+            <w:r>
+              <w:rPr>
+                <w:rFonts w:hint="eastAsia"/>
+                <w:sz w:val="24"/>
+                <w:szCs w:val="22"/>
+                <w:lang w:val="en-US" w:eastAsia="zh-CN"/>
+              </w:rPr>
+              <w:t>-47</w:t>
+            </w:r>
+          </w:p>
+        </w:tc>
+        <w:tc>
+          <w:tcPr>
+            <w:tcW w:w="2355" w:type="dxa"/>
+          </w:tcPr>
+          <w:p>
+            <w:pPr>
+              <w:keepNext w:val="0"/>
+              <w:keepLines w:val="0"/>
+              <w:pageBreakBefore w:val="0"/>
+              <w:widowControl w:val="0"/>
+              <w:kinsoku/>
+              <w:wordWrap/>
+              <w:overflowPunct/>
+              <w:topLinePunct w:val="0"/>
+              <w:autoSpaceDE/>
+              <w:autoSpaceDN/>
+              <w:bidi w:val="0"/>
+              <w:adjustRightInd/>
+              <w:snapToGrid w:val="0"/>
+              <w:spacing w:before="0" w:beforeLines="0" w:line="240" w:lineRule="auto"/>
+              <w:ind w:left="0" w:leftChars="0" w:right="0" w:rightChars="0" w:firstLine="0" w:firstLineChars="0"/>
+              <w:jc w:val="both"/>
+              <w:textAlignment w:val="auto"/>
+              <w:outlineLvl w:val="9"/>
+              <w:rPr>
+                <w:rFonts w:hint="eastAsia"/>
+                <w:sz w:val="24"/>
+                <w:szCs w:val="22"/>
+                <w:lang w:val="en-US" w:eastAsia="zh-CN"/>
+              </w:rPr>
+            </w:pPr>
+            <w:r>
+              <w:rPr>
+                <w:rFonts w:hint="eastAsia"/>
+                <w:sz w:val="24"/>
+                <w:szCs w:val="22"/>
+                <w:lang w:val="en-US" w:eastAsia="zh-CN"/>
+              </w:rPr>
+              <w:t>稀疏点全部滤除，剩余0个三维点</w:t>
+            </w:r>
+          </w:p>
+        </w:tc>
+        <w:tc>
+          <w:tcPr>
+            <w:tcW w:w="2400" w:type="dxa"/>
+          </w:tcPr>
+          <w:p>
+            <w:pPr>
+              <w:keepNext w:val="0"/>
+              <w:keepLines w:val="0"/>
+              <w:pageBreakBefore w:val="0"/>
+              <w:widowControl w:val="0"/>
+              <w:kinsoku/>
+              <w:wordWrap/>
+              <w:overflowPunct/>
+              <w:topLinePunct w:val="0"/>
+              <w:autoSpaceDE/>
+              <w:autoSpaceDN/>
+              <w:bidi w:val="0"/>
+              <w:adjustRightInd/>
+              <w:snapToGrid w:val="0"/>
+              <w:spacing w:before="0" w:beforeLines="0" w:line="240" w:lineRule="auto"/>
+              <w:ind w:left="0" w:leftChars="0" w:right="0" w:rightChars="0" w:firstLine="0" w:firstLineChars="0"/>
+              <w:jc w:val="both"/>
+              <w:textAlignment w:val="auto"/>
+              <w:outlineLvl w:val="9"/>
+              <w:rPr>
+                <w:rFonts w:hint="eastAsia"/>
+                <w:sz w:val="24"/>
+                <w:szCs w:val="22"/>
+                <w:lang w:val="en-US" w:eastAsia="zh-CN"/>
+              </w:rPr>
+            </w:pPr>
+            <w:r>
+              <w:rPr>
+                <w:rFonts w:hint="eastAsia"/>
+                <w:sz w:val="24"/>
+                <w:szCs w:val="22"/>
+                <w:lang w:val="en-US" w:eastAsia="zh-CN"/>
+              </w:rPr>
+              <w:t>图片数目过少</w:t>
+            </w:r>
+          </w:p>
+        </w:tc>
+        <w:tc>
+          <w:tcPr>
+            <w:tcW w:w="3420" w:type="dxa"/>
+          </w:tcPr>
+          <w:p>
+            <w:pPr>
+              <w:keepNext w:val="0"/>
+              <w:keepLines w:val="0"/>
+              <w:pageBreakBefore w:val="0"/>
+              <w:widowControl w:val="0"/>
+              <w:kinsoku/>
+              <w:wordWrap/>
+              <w:overflowPunct/>
+              <w:topLinePunct w:val="0"/>
+              <w:autoSpaceDE/>
+              <w:autoSpaceDN/>
+              <w:bidi w:val="0"/>
+              <w:adjustRightInd/>
+              <w:snapToGrid w:val="0"/>
+              <w:spacing w:before="0" w:beforeLines="0" w:line="240" w:lineRule="auto"/>
+              <w:ind w:left="0" w:leftChars="0" w:right="0" w:rightChars="0" w:firstLine="0" w:firstLineChars="0"/>
+              <w:jc w:val="both"/>
+              <w:textAlignment w:val="auto"/>
+              <w:outlineLvl w:val="9"/>
+              <w:rPr>
+                <w:rFonts w:hint="eastAsia"/>
+                <w:sz w:val="24"/>
+                <w:szCs w:val="22"/>
+                <w:lang w:val="en-US" w:eastAsia="zh-CN"/>
+              </w:rPr>
+            </w:pPr>
+            <w:r>
+              <w:rPr>
+                <w:rFonts w:hint="eastAsia"/>
+                <w:sz w:val="24"/>
+                <w:szCs w:val="22"/>
+                <w:lang w:val="en-US" w:eastAsia="zh-CN"/>
+              </w:rPr>
+              <w:t>增加图片数目</w:t>
+            </w:r>
+          </w:p>
+        </w:tc>
+      </w:tr>
+    </w:tbl>
+    <w:p>
+      <w:pPr>
+        <w:rPr>
+          <w:rFonts w:hint="eastAsia"/>
+          <w:lang w:val="en-US" w:eastAsia="zh-CN"/>
+        </w:rPr>
+      </w:pPr>
+    </w:p>
+    <w:p>
+      <w:pPr>
+        <w:numPr>
+          <w:ilvl w:val="0"/>
+          <w:numId w:val="1"/>
+        </w:numPr>
+        <w:rPr>
+          <w:rFonts w:hint="eastAsia"/>
+          <w:lang w:val="en-US" w:eastAsia="zh-CN"/>
+        </w:rPr>
+      </w:pPr>
+      <w:r>
+        <w:rPr>
+          <w:rFonts w:hint="eastAsia"/>
+          <w:lang w:val="en-US" w:eastAsia="zh-CN"/>
+        </w:rPr>
+        <w:t>三维显示输出</w:t>
+      </w:r>
+      <w:bookmarkStart w:id="0" w:name="_GoBack"/>
+      <w:bookmarkEnd w:id="0"/>
+      <w:r>
+        <w:rPr>
+          <w:rFonts w:hint="eastAsia"/>
+          <w:lang w:val="en-US" w:eastAsia="zh-CN"/>
+        </w:rPr>
+        <w:t>异常</w:t>
+      </w:r>
+    </w:p>
+    <w:tbl>
+      <w:tblPr>
+        <w:tblStyle w:val="6"/>
+        <w:tblW w:w="10410" w:type="dxa"/>
+        <w:tblInd w:w="-936" w:type="dxa"/>
+        <w:tblBorders>
+          <w:top w:val="single" w:color="auto" w:sz="4" w:space="0"/>
+          <w:left w:val="single" w:color="auto" w:sz="4" w:space="0"/>
+          <w:bottom w:val="single" w:color="auto" w:sz="4" w:space="0"/>
+          <w:right w:val="single" w:color="auto" w:sz="4" w:space="0"/>
+          <w:insideH w:val="single" w:color="auto" w:sz="4" w:space="0"/>
+          <w:insideV w:val="single" w:color="auto" w:sz="4" w:space="0"/>
+        </w:tblBorders>
+        <w:tblLayout w:type="fixed"/>
+        <w:tblCellMar>
+          <w:top w:w="0" w:type="dxa"/>
+          <w:left w:w="108" w:type="dxa"/>
+          <w:bottom w:w="0" w:type="dxa"/>
+          <w:right w:w="108" w:type="dxa"/>
+        </w:tblCellMar>
+      </w:tblPr>
+      <w:tblGrid>
+        <w:gridCol w:w="825"/>
+        <w:gridCol w:w="1410"/>
+        <w:gridCol w:w="2355"/>
+        <w:gridCol w:w="2400"/>
+        <w:gridCol w:w="3420"/>
+      </w:tblGrid>
+      <w:tr>
+        <w:tblPrEx>
+          <w:tblBorders>
+            <w:top w:val="single" w:color="auto" w:sz="4" w:space="0"/>
+            <w:left w:val="single" w:color="auto" w:sz="4" w:space="0"/>
+            <w:bottom w:val="single" w:color="auto" w:sz="4" w:space="0"/>
+            <w:right w:val="single" w:color="auto" w:sz="4" w:space="0"/>
+            <w:insideH w:val="single" w:color="auto" w:sz="4" w:space="0"/>
+            <w:insideV w:val="single" w:color="auto" w:sz="4" w:space="0"/>
+          </w:tblBorders>
+          <w:tblLayout w:type="fixed"/>
+          <w:tblCellMar>
+            <w:top w:w="0" w:type="dxa"/>
+            <w:left w:w="108" w:type="dxa"/>
+            <w:bottom w:w="0" w:type="dxa"/>
+            <w:right w:w="108" w:type="dxa"/>
+          </w:tblCellMar>
+        </w:tblPrEx>
+        <w:tc>
+          <w:tcPr>
+            <w:tcW w:w="825" w:type="dxa"/>
+          </w:tcPr>
+          <w:p>
+            <w:pPr>
+              <w:ind w:left="0" w:leftChars="0" w:firstLine="0" w:firstLineChars="0"/>
+              <w:jc w:val="center"/>
+              <w:rPr>
+                <w:rFonts w:hint="eastAsia"/>
+                <w:vertAlign w:val="baseline"/>
+                <w:lang w:val="en-US" w:eastAsia="zh-CN"/>
+              </w:rPr>
+            </w:pPr>
+            <w:r>
+              <w:rPr>
+                <w:rFonts w:hint="eastAsia"/>
+                <w:vertAlign w:val="baseline"/>
+                <w:lang w:val="en-US" w:eastAsia="zh-CN"/>
+              </w:rPr>
+              <w:t>序号</w:t>
+            </w:r>
+          </w:p>
+        </w:tc>
+        <w:tc>
+          <w:tcPr>
+            <w:tcW w:w="1410" w:type="dxa"/>
+          </w:tcPr>
+          <w:p>
+            <w:pPr>
+              <w:ind w:left="0" w:leftChars="0" w:firstLine="0" w:firstLineChars="0"/>
+              <w:jc w:val="center"/>
+              <w:rPr>
+                <w:rFonts w:hint="eastAsia"/>
+                <w:lang w:val="en-US" w:eastAsia="zh-CN"/>
+              </w:rPr>
+            </w:pPr>
+            <w:r>
+              <w:rPr>
+                <w:rFonts w:hint="eastAsia"/>
+                <w:lang w:val="en-US" w:eastAsia="zh-CN"/>
+              </w:rPr>
+              <w:t>异常代码</w:t>
+            </w:r>
+          </w:p>
+        </w:tc>
+        <w:tc>
+          <w:tcPr>
+            <w:tcW w:w="2355" w:type="dxa"/>
+          </w:tcPr>
+          <w:p>
+            <w:pPr>
+              <w:ind w:left="0" w:leftChars="0" w:firstLine="0" w:firstLineChars="0"/>
+              <w:rPr>
+                <w:rFonts w:hint="eastAsia"/>
+                <w:vertAlign w:val="baseline"/>
+                <w:lang w:val="en-US" w:eastAsia="zh-CN"/>
+              </w:rPr>
+            </w:pPr>
+            <w:r>
+              <w:rPr>
+                <w:rFonts w:hint="eastAsia"/>
+                <w:lang w:val="en-US" w:eastAsia="zh-CN"/>
+              </w:rPr>
+              <w:t>异常描述</w:t>
+            </w:r>
+          </w:p>
+        </w:tc>
+        <w:tc>
+          <w:tcPr>
+            <w:tcW w:w="2400" w:type="dxa"/>
+          </w:tcPr>
+          <w:p>
+            <w:pPr>
+              <w:ind w:left="0" w:leftChars="0" w:firstLine="0" w:firstLineChars="0"/>
+              <w:rPr>
+                <w:rFonts w:hint="eastAsia"/>
+                <w:vertAlign w:val="baseline"/>
+                <w:lang w:val="en-US" w:eastAsia="zh-CN"/>
+              </w:rPr>
+            </w:pPr>
+            <w:r>
+              <w:rPr>
+                <w:rFonts w:hint="eastAsia"/>
+                <w:lang w:val="en-US" w:eastAsia="zh-CN"/>
+              </w:rPr>
+              <w:t>可能原因</w:t>
+            </w:r>
+          </w:p>
+        </w:tc>
+        <w:tc>
+          <w:tcPr>
+            <w:tcW w:w="3420" w:type="dxa"/>
+          </w:tcPr>
+          <w:p>
+            <w:pPr>
+              <w:ind w:left="0" w:leftChars="0" w:firstLine="0" w:firstLineChars="0"/>
+              <w:rPr>
+                <w:rFonts w:hint="eastAsia"/>
+                <w:vertAlign w:val="baseline"/>
+                <w:lang w:val="en-US" w:eastAsia="zh-CN"/>
+              </w:rPr>
+            </w:pPr>
+            <w:r>
+              <w:rPr>
+                <w:rFonts w:hint="eastAsia"/>
+                <w:lang w:val="en-US" w:eastAsia="zh-CN"/>
+              </w:rPr>
+              <w:t>建议措施</w:t>
+            </w:r>
+          </w:p>
+        </w:tc>
+      </w:tr>
+      <w:tr>
+        <w:tblPrEx>
+          <w:tblBorders>
+            <w:top w:val="single" w:color="auto" w:sz="4" w:space="0"/>
+            <w:left w:val="single" w:color="auto" w:sz="4" w:space="0"/>
+            <w:bottom w:val="single" w:color="auto" w:sz="4" w:space="0"/>
+            <w:right w:val="single" w:color="auto" w:sz="4" w:space="0"/>
+            <w:insideH w:val="single" w:color="auto" w:sz="4" w:space="0"/>
+            <w:insideV w:val="single" w:color="auto" w:sz="4" w:space="0"/>
+          </w:tblBorders>
+          <w:tblLayout w:type="fixed"/>
+          <w:tblCellMar>
+            <w:top w:w="0" w:type="dxa"/>
+            <w:left w:w="108" w:type="dxa"/>
+            <w:bottom w:w="0" w:type="dxa"/>
+            <w:right w:w="108" w:type="dxa"/>
+          </w:tblCellMar>
+        </w:tblPrEx>
+        <w:tc>
+          <w:tcPr>
+            <w:tcW w:w="825" w:type="dxa"/>
+          </w:tcPr>
+          <w:p>
+            <w:pPr>
+              <w:keepNext w:val="0"/>
+              <w:keepLines w:val="0"/>
+              <w:pageBreakBefore w:val="0"/>
+              <w:widowControl w:val="0"/>
+              <w:kinsoku/>
+              <w:wordWrap/>
+              <w:overflowPunct/>
+              <w:topLinePunct w:val="0"/>
+              <w:autoSpaceDE/>
+              <w:autoSpaceDN/>
+              <w:bidi w:val="0"/>
+              <w:adjustRightInd/>
+              <w:snapToGrid w:val="0"/>
+              <w:spacing w:before="0" w:beforeLines="0" w:line="240" w:lineRule="auto"/>
+              <w:ind w:left="0" w:leftChars="0" w:right="0" w:rightChars="0" w:firstLine="0" w:firstLineChars="0"/>
+              <w:jc w:val="both"/>
+              <w:textAlignment w:val="auto"/>
+              <w:outlineLvl w:val="9"/>
+              <w:rPr>
+                <w:rFonts w:hint="eastAsia"/>
+                <w:sz w:val="24"/>
+                <w:szCs w:val="22"/>
+                <w:lang w:val="en-US" w:eastAsia="zh-CN"/>
+              </w:rPr>
+            </w:pPr>
+            <w:r>
+              <w:rPr>
+                <w:rFonts w:hint="eastAsia"/>
+                <w:sz w:val="24"/>
+                <w:szCs w:val="22"/>
+                <w:lang w:val="en-US" w:eastAsia="zh-CN"/>
+              </w:rPr>
+              <w:t>1</w:t>
+            </w:r>
+          </w:p>
+        </w:tc>
+        <w:tc>
+          <w:tcPr>
+            <w:tcW w:w="1410" w:type="dxa"/>
+          </w:tcPr>
+          <w:p>
+            <w:pPr>
+              <w:keepNext w:val="0"/>
+              <w:keepLines w:val="0"/>
+              <w:pageBreakBefore w:val="0"/>
+              <w:widowControl w:val="0"/>
+              <w:kinsoku/>
+              <w:wordWrap/>
+              <w:overflowPunct/>
+              <w:topLinePunct w:val="0"/>
+              <w:autoSpaceDE/>
+              <w:autoSpaceDN/>
+              <w:bidi w:val="0"/>
+              <w:adjustRightInd/>
+              <w:snapToGrid w:val="0"/>
+              <w:spacing w:before="0" w:beforeLines="0" w:line="240" w:lineRule="auto"/>
+              <w:ind w:left="0" w:leftChars="0" w:right="0" w:rightChars="0" w:firstLine="0" w:firstLineChars="0"/>
+              <w:jc w:val="both"/>
+              <w:textAlignment w:val="auto"/>
+              <w:outlineLvl w:val="9"/>
+              <w:rPr>
+                <w:rFonts w:hint="eastAsia"/>
+                <w:sz w:val="24"/>
+                <w:szCs w:val="22"/>
+                <w:lang w:val="en-US" w:eastAsia="zh-CN"/>
+              </w:rPr>
+            </w:pPr>
+            <w:r>
+              <w:rPr>
+                <w:rFonts w:hint="eastAsia"/>
+                <w:sz w:val="24"/>
+                <w:szCs w:val="22"/>
+                <w:lang w:val="en-US" w:eastAsia="zh-CN"/>
+              </w:rPr>
+              <w:t>-53</w:t>
+            </w:r>
+          </w:p>
+        </w:tc>
+        <w:tc>
+          <w:tcPr>
+            <w:tcW w:w="2355" w:type="dxa"/>
+          </w:tcPr>
+          <w:p>
+            <w:pPr>
+              <w:keepNext w:val="0"/>
+              <w:keepLines w:val="0"/>
+              <w:pageBreakBefore w:val="0"/>
+              <w:widowControl w:val="0"/>
+              <w:kinsoku/>
+              <w:wordWrap/>
+              <w:overflowPunct/>
+              <w:topLinePunct w:val="0"/>
+              <w:autoSpaceDE/>
+              <w:autoSpaceDN/>
+              <w:bidi w:val="0"/>
+              <w:adjustRightInd/>
+              <w:snapToGrid w:val="0"/>
+              <w:spacing w:before="0" w:beforeLines="0" w:line="240" w:lineRule="auto"/>
+              <w:ind w:left="0" w:leftChars="0" w:right="0" w:rightChars="0" w:firstLine="0" w:firstLineChars="0"/>
+              <w:jc w:val="both"/>
+              <w:textAlignment w:val="auto"/>
+              <w:outlineLvl w:val="9"/>
+              <w:rPr>
+                <w:rFonts w:hint="eastAsia"/>
+                <w:sz w:val="24"/>
+                <w:szCs w:val="22"/>
+                <w:lang w:val="en-US" w:eastAsia="zh-CN"/>
+              </w:rPr>
+            </w:pPr>
+            <w:r>
+              <w:rPr>
+                <w:rFonts w:hint="eastAsia"/>
+                <w:sz w:val="24"/>
+                <w:szCs w:val="22"/>
+                <w:lang w:val="en-US" w:eastAsia="zh-CN"/>
+              </w:rPr>
+              <w:t>缺少稠密文件</w:t>
+            </w:r>
+          </w:p>
+        </w:tc>
+        <w:tc>
+          <w:tcPr>
+            <w:tcW w:w="2400" w:type="dxa"/>
+          </w:tcPr>
+          <w:p>
+            <w:pPr>
+              <w:keepNext w:val="0"/>
+              <w:keepLines w:val="0"/>
+              <w:pageBreakBefore w:val="0"/>
+              <w:widowControl w:val="0"/>
+              <w:kinsoku/>
+              <w:wordWrap/>
+              <w:overflowPunct/>
+              <w:topLinePunct w:val="0"/>
+              <w:autoSpaceDE/>
+              <w:autoSpaceDN/>
+              <w:bidi w:val="0"/>
+              <w:adjustRightInd/>
+              <w:snapToGrid w:val="0"/>
+              <w:spacing w:before="0" w:beforeLines="0" w:line="240" w:lineRule="auto"/>
+              <w:ind w:left="0" w:leftChars="0" w:right="0" w:rightChars="0" w:firstLine="0" w:firstLineChars="0"/>
+              <w:jc w:val="both"/>
+              <w:textAlignment w:val="auto"/>
+              <w:outlineLvl w:val="9"/>
+              <w:rPr>
+                <w:rFonts w:hint="eastAsia"/>
+                <w:sz w:val="24"/>
+                <w:szCs w:val="22"/>
+                <w:lang w:val="en-US" w:eastAsia="zh-CN"/>
+              </w:rPr>
+            </w:pPr>
+            <w:r>
+              <w:rPr>
+                <w:rFonts w:hint="eastAsia"/>
+                <w:sz w:val="24"/>
+                <w:szCs w:val="22"/>
+                <w:lang w:val="en-US" w:eastAsia="zh-CN"/>
+              </w:rPr>
+              <w:t>稠密文件不存在</w:t>
+            </w:r>
+          </w:p>
+        </w:tc>
+        <w:tc>
+          <w:tcPr>
+            <w:tcW w:w="3420" w:type="dxa"/>
+          </w:tcPr>
+          <w:p>
+            <w:pPr>
+              <w:keepNext w:val="0"/>
+              <w:keepLines w:val="0"/>
+              <w:pageBreakBefore w:val="0"/>
+              <w:widowControl w:val="0"/>
+              <w:kinsoku/>
+              <w:wordWrap/>
+              <w:overflowPunct/>
+              <w:topLinePunct w:val="0"/>
+              <w:autoSpaceDE/>
+              <w:autoSpaceDN/>
+              <w:bidi w:val="0"/>
+              <w:adjustRightInd/>
+              <w:snapToGrid w:val="0"/>
+              <w:spacing w:before="0" w:beforeLines="0" w:line="240" w:lineRule="auto"/>
+              <w:ind w:left="0" w:leftChars="0" w:right="0" w:rightChars="0" w:firstLine="0" w:firstLineChars="0"/>
+              <w:jc w:val="both"/>
+              <w:textAlignment w:val="auto"/>
+              <w:outlineLvl w:val="9"/>
+              <w:rPr>
+                <w:rFonts w:hint="eastAsia"/>
+                <w:sz w:val="24"/>
+                <w:szCs w:val="22"/>
+                <w:lang w:val="en-US" w:eastAsia="zh-CN"/>
+              </w:rPr>
+            </w:pPr>
+            <w:r>
+              <w:rPr>
+                <w:rFonts w:hint="eastAsia"/>
+                <w:sz w:val="24"/>
+                <w:szCs w:val="22"/>
+                <w:lang w:val="en-US" w:eastAsia="zh-CN"/>
+              </w:rPr>
               <w:t>检查是否稠密重建是否成功</w:t>
             </w:r>
           </w:p>
@@ -3448,8 +3475,6 @@
           <w:lang w:val="en-US" w:eastAsia="zh-CN"/>
         </w:rPr>
       </w:pPr>
-      <w:bookmarkStart w:id="0" w:name="_GoBack"/>
-      <w:bookmarkEnd w:id="0"/>
       <w:r>
         <w:rPr>
           <w:rFonts w:hint="eastAsia" w:ascii="新宋体" w:hAnsi="新宋体" w:eastAsia="新宋体" w:cs="新宋体"/>

</xml_diff>